<commit_message>
Relatorio e Worten Updated
</commit_message>
<xml_diff>
--- a/Relatório IS - Projecto 1.docx
+++ b/Relatório IS - Projecto 1.docx
@@ -74,57 +74,30 @@
           <w:lang w:val="en-US"/>
         </w:rPr>
       </w:pPr>
-      <w:proofErr w:type="spellStart"/>
       <w:r>
         <w:rPr>
           <w:sz w:val="36"/>
           <w:lang w:val="en-US"/>
         </w:rPr>
-        <w:t>Integração</w:t>
-      </w:r>
-      <w:proofErr w:type="spellEnd"/>
-      <w:r>
+        <w:t>Integração de Sistemas</w:t>
+      </w:r>
+    </w:p>
+    <w:p>
+      <w:pPr>
+        <w:spacing w:after="0" w:line="240" w:lineRule="auto"/>
+        <w:jc w:val="center"/>
         <w:rPr>
           <w:sz w:val="36"/>
           <w:lang w:val="en-US"/>
         </w:rPr>
-        <w:t xml:space="preserve"> de </w:t>
-      </w:r>
-      <w:proofErr w:type="spellStart"/>
+      </w:pPr>
       <w:r>
         <w:rPr>
           <w:sz w:val="36"/>
           <w:lang w:val="en-US"/>
         </w:rPr>
-        <w:t>Sistemas</w:t>
-      </w:r>
-      <w:proofErr w:type="spellEnd"/>
-    </w:p>
-    <w:p>
-      <w:pPr>
-        <w:spacing w:after="0" w:line="240" w:lineRule="auto"/>
-        <w:jc w:val="center"/>
-        <w:rPr>
-          <w:sz w:val="36"/>
-          <w:lang w:val="en-US"/>
-        </w:rPr>
-      </w:pPr>
-      <w:r>
-        <w:rPr>
-          <w:sz w:val="36"/>
-          <w:lang w:val="en-US"/>
-        </w:rPr>
-        <w:t xml:space="preserve">1º </w:t>
-      </w:r>
-      <w:proofErr w:type="spellStart"/>
-      <w:r>
-        <w:rPr>
-          <w:sz w:val="36"/>
-          <w:lang w:val="en-US"/>
-        </w:rPr>
-        <w:t>Semestre</w:t>
-      </w:r>
-      <w:proofErr w:type="spellEnd"/>
+        <w:t>1º Semestre</w:t>
+      </w:r>
     </w:p>
     <w:p>
       <w:pPr>
@@ -245,21 +218,7 @@
         <w:rPr>
           <w:sz w:val="36"/>
         </w:rPr>
-        <w:t xml:space="preserve">Trabalho realizado </w:t>
-      </w:r>
-      <w:proofErr w:type="gramStart"/>
-      <w:r>
-        <w:rPr>
-          <w:sz w:val="36"/>
-        </w:rPr>
-        <w:t>por</w:t>
-      </w:r>
-      <w:proofErr w:type="gramEnd"/>
-      <w:r>
-        <w:rPr>
-          <w:sz w:val="36"/>
-        </w:rPr>
-        <w:t>:</w:t>
+        <w:t>Trabalho realizado por:</w:t>
       </w:r>
     </w:p>
     <w:p>
@@ -346,7 +305,7 @@
       </w:pPr>
       <w:bookmarkStart w:id="0" w:name="_Toc355103246"/>
       <w:bookmarkStart w:id="1" w:name="_Toc356942840"/>
-      <w:bookmarkStart w:id="2" w:name="_Toc432621565"/>
+      <w:bookmarkStart w:id="2" w:name="_Toc432698085"/>
       <w:r>
         <w:t>Índice</w:t>
       </w:r>
@@ -407,28 +366,13 @@
             </w:rPr>
             <w:fldChar w:fldCharType="separate"/>
           </w:r>
-          <w:hyperlink w:anchor="_Toc432621565" w:history="1"/>
-        </w:p>
-        <w:p>
-          <w:pPr>
-            <w:pStyle w:val="ndice1"/>
-            <w:tabs>
-              <w:tab w:val="right" w:leader="dot" w:pos="8494"/>
-            </w:tabs>
-            <w:rPr>
-              <w:noProof/>
-              <w:sz w:val="22"/>
-              <w:szCs w:val="22"/>
-              <w:lang w:eastAsia="pt-PT"/>
-            </w:rPr>
-          </w:pPr>
-          <w:hyperlink w:anchor="_Toc432621566" w:history="1">
+          <w:hyperlink w:anchor="_Toc432698085" w:history="1">
             <w:r>
               <w:rPr>
                 <w:rStyle w:val="Hiperligao"/>
                 <w:noProof/>
               </w:rPr>
-              <w:t>Introdução</w:t>
+              <w:t>Índice</w:t>
             </w:r>
             <w:r>
               <w:rPr>
@@ -449,7 +393,7 @@
                 <w:noProof/>
                 <w:webHidden/>
               </w:rPr>
-              <w:instrText xml:space="preserve"> PAGEREF _Toc432621566 \h </w:instrText>
+              <w:instrText xml:space="preserve"> PAGEREF _Toc432698085 \h </w:instrText>
             </w:r>
             <w:r>
               <w:rPr>
@@ -469,7 +413,7 @@
                 <w:noProof/>
                 <w:webHidden/>
               </w:rPr>
-              <w:t>3</w:t>
+              <w:t>2</w:t>
             </w:r>
             <w:r>
               <w:rPr>
@@ -493,13 +437,13 @@
               <w:lang w:eastAsia="pt-PT"/>
             </w:rPr>
           </w:pPr>
-          <w:hyperlink w:anchor="_Toc432621567" w:history="1">
+          <w:hyperlink w:anchor="_Toc432698086" w:history="1">
             <w:r>
               <w:rPr>
                 <w:rStyle w:val="Hiperligao"/>
                 <w:noProof/>
               </w:rPr>
-              <w:t>Overview</w:t>
+              <w:t>Introdução</w:t>
             </w:r>
             <w:r>
               <w:rPr>
@@ -520,7 +464,7 @@
                 <w:noProof/>
                 <w:webHidden/>
               </w:rPr>
-              <w:instrText xml:space="preserve"> PAGEREF _Toc432621567 \h </w:instrText>
+              <w:instrText xml:space="preserve"> PAGEREF _Toc432698086 \h </w:instrText>
             </w:r>
             <w:r>
               <w:rPr>
@@ -540,7 +484,7 @@
                 <w:noProof/>
                 <w:webHidden/>
               </w:rPr>
-              <w:t>4</w:t>
+              <w:t>3</w:t>
             </w:r>
             <w:r>
               <w:rPr>
@@ -564,7 +508,7 @@
               <w:lang w:eastAsia="pt-PT"/>
             </w:rPr>
           </w:pPr>
-          <w:hyperlink w:anchor="_Toc432621568" w:history="1">
+          <w:hyperlink w:anchor="_Toc432698087" w:history="1">
             <w:r>
               <w:rPr>
                 <w:rStyle w:val="Hiperligao"/>
@@ -591,7 +535,7 @@
                 <w:noProof/>
                 <w:webHidden/>
               </w:rPr>
-              <w:instrText xml:space="preserve"> PAGEREF _Toc432621568 \h </w:instrText>
+              <w:instrText xml:space="preserve"> PAGEREF _Toc432698087 \h </w:instrText>
             </w:r>
             <w:r>
               <w:rPr>
@@ -611,7 +555,7 @@
                 <w:noProof/>
                 <w:webHidden/>
               </w:rPr>
-              <w:t>5</w:t>
+              <w:t>4</w:t>
             </w:r>
             <w:r>
               <w:rPr>
@@ -636,7 +580,7 @@
               <w:lang w:eastAsia="pt-PT"/>
             </w:rPr>
           </w:pPr>
-          <w:hyperlink w:anchor="_Toc432621569" w:history="1">
+          <w:hyperlink w:anchor="_Toc432698088" w:history="1">
             <w:r>
               <w:rPr>
                 <w:rStyle w:val="Hiperligao"/>
@@ -679,7 +623,7 @@
                 <w:noProof/>
                 <w:webHidden/>
               </w:rPr>
-              <w:instrText xml:space="preserve"> PAGEREF _Toc432621569 \h </w:instrText>
+              <w:instrText xml:space="preserve"> PAGEREF _Toc432698088 \h </w:instrText>
             </w:r>
             <w:r>
               <w:rPr>
@@ -699,7 +643,7 @@
                 <w:noProof/>
                 <w:webHidden/>
               </w:rPr>
-              <w:t>5</w:t>
+              <w:t>4</w:t>
             </w:r>
             <w:r>
               <w:rPr>
@@ -724,7 +668,7 @@
               <w:lang w:eastAsia="pt-PT"/>
             </w:rPr>
           </w:pPr>
-          <w:hyperlink w:anchor="_Toc432621570" w:history="1">
+          <w:hyperlink w:anchor="_Toc432698089" w:history="1">
             <w:r>
               <w:rPr>
                 <w:rStyle w:val="Hiperligao"/>
@@ -767,7 +711,7 @@
                 <w:noProof/>
                 <w:webHidden/>
               </w:rPr>
-              <w:instrText xml:space="preserve"> PAGEREF _Toc432621570 \h </w:instrText>
+              <w:instrText xml:space="preserve"> PAGEREF _Toc432698089 \h </w:instrText>
             </w:r>
             <w:r>
               <w:rPr>
@@ -787,7 +731,7 @@
                 <w:noProof/>
                 <w:webHidden/>
               </w:rPr>
-              <w:t>6</w:t>
+              <w:t>4</w:t>
             </w:r>
             <w:r>
               <w:rPr>
@@ -812,7 +756,7 @@
               <w:lang w:eastAsia="pt-PT"/>
             </w:rPr>
           </w:pPr>
-          <w:hyperlink w:anchor="_Toc432621571" w:history="1">
+          <w:hyperlink w:anchor="_Toc432698090" w:history="1">
             <w:r>
               <w:rPr>
                 <w:rStyle w:val="Hiperligao"/>
@@ -855,7 +799,7 @@
                 <w:noProof/>
                 <w:webHidden/>
               </w:rPr>
-              <w:instrText xml:space="preserve"> PAGEREF _Toc432621571 \h </w:instrText>
+              <w:instrText xml:space="preserve"> PAGEREF _Toc432698090 \h </w:instrText>
             </w:r>
             <w:r>
               <w:rPr>
@@ -875,7 +819,7 @@
                 <w:noProof/>
                 <w:webHidden/>
               </w:rPr>
-              <w:t>7</w:t>
+              <w:t>5</w:t>
             </w:r>
             <w:r>
               <w:rPr>
@@ -900,7 +844,7 @@
               <w:lang w:eastAsia="pt-PT"/>
             </w:rPr>
           </w:pPr>
-          <w:hyperlink w:anchor="_Toc432621572" w:history="1">
+          <w:hyperlink w:anchor="_Toc432698091" w:history="1">
             <w:r>
               <w:rPr>
                 <w:rStyle w:val="Hiperligao"/>
@@ -943,7 +887,7 @@
                 <w:noProof/>
                 <w:webHidden/>
               </w:rPr>
-              <w:instrText xml:space="preserve"> PAGEREF _Toc432621572 \h </w:instrText>
+              <w:instrText xml:space="preserve"> PAGEREF _Toc432698091 \h </w:instrText>
             </w:r>
             <w:r>
               <w:rPr>
@@ -963,7 +907,7 @@
                 <w:noProof/>
                 <w:webHidden/>
               </w:rPr>
-              <w:t>8</w:t>
+              <w:t>5</w:t>
             </w:r>
             <w:r>
               <w:rPr>
@@ -988,7 +932,7 @@
               <w:lang w:eastAsia="pt-PT"/>
             </w:rPr>
           </w:pPr>
-          <w:hyperlink w:anchor="_Toc432621573" w:history="1">
+          <w:hyperlink w:anchor="_Toc432698092" w:history="1">
             <w:r>
               <w:rPr>
                 <w:rStyle w:val="Hiperligao"/>
@@ -1031,7 +975,7 @@
                 <w:noProof/>
                 <w:webHidden/>
               </w:rPr>
-              <w:instrText xml:space="preserve"> PAGEREF _Toc432621573 \h </w:instrText>
+              <w:instrText xml:space="preserve"> PAGEREF _Toc432698092 \h </w:instrText>
             </w:r>
             <w:r>
               <w:rPr>
@@ -1051,7 +995,7 @@
                 <w:noProof/>
                 <w:webHidden/>
               </w:rPr>
-              <w:t>9</w:t>
+              <w:t>5</w:t>
             </w:r>
             <w:r>
               <w:rPr>
@@ -1075,13 +1019,13 @@
               <w:lang w:eastAsia="pt-PT"/>
             </w:rPr>
           </w:pPr>
-          <w:hyperlink w:anchor="_Toc432621574" w:history="1">
+          <w:hyperlink w:anchor="_Toc432698093" w:history="1">
             <w:r>
               <w:rPr>
                 <w:rStyle w:val="Hiperligao"/>
                 <w:noProof/>
               </w:rPr>
-              <w:t>Testes</w:t>
+              <w:t>Testes e Conclusões</w:t>
             </w:r>
             <w:r>
               <w:rPr>
@@ -1102,7 +1046,7 @@
                 <w:noProof/>
                 <w:webHidden/>
               </w:rPr>
-              <w:instrText xml:space="preserve"> PAGEREF _Toc432621574 \h </w:instrText>
+              <w:instrText xml:space="preserve"> PAGEREF _Toc432698093 \h </w:instrText>
             </w:r>
             <w:r>
               <w:rPr>
@@ -1122,78 +1066,7 @@
                 <w:noProof/>
                 <w:webHidden/>
               </w:rPr>
-              <w:t>10</w:t>
-            </w:r>
-            <w:r>
-              <w:rPr>
-                <w:noProof/>
-                <w:webHidden/>
-              </w:rPr>
-              <w:fldChar w:fldCharType="end"/>
-            </w:r>
-          </w:hyperlink>
-        </w:p>
-        <w:p>
-          <w:pPr>
-            <w:pStyle w:val="ndice1"/>
-            <w:tabs>
-              <w:tab w:val="right" w:leader="dot" w:pos="8494"/>
-            </w:tabs>
-            <w:rPr>
-              <w:noProof/>
-              <w:sz w:val="22"/>
-              <w:szCs w:val="22"/>
-              <w:lang w:eastAsia="pt-PT"/>
-            </w:rPr>
-          </w:pPr>
-          <w:hyperlink w:anchor="_Toc432621575" w:history="1">
-            <w:r>
-              <w:rPr>
-                <w:rStyle w:val="Hiperligao"/>
-                <w:noProof/>
-              </w:rPr>
-              <w:t>Conclusão</w:t>
-            </w:r>
-            <w:r>
-              <w:rPr>
-                <w:noProof/>
-                <w:webHidden/>
-              </w:rPr>
-              <w:tab/>
-            </w:r>
-            <w:r>
-              <w:rPr>
-                <w:noProof/>
-                <w:webHidden/>
-              </w:rPr>
-              <w:fldChar w:fldCharType="begin"/>
-            </w:r>
-            <w:r>
-              <w:rPr>
-                <w:noProof/>
-                <w:webHidden/>
-              </w:rPr>
-              <w:instrText xml:space="preserve"> PAGEREF _Toc432621575 \h </w:instrText>
-            </w:r>
-            <w:r>
-              <w:rPr>
-                <w:noProof/>
-                <w:webHidden/>
-              </w:rPr>
-            </w:r>
-            <w:r>
-              <w:rPr>
-                <w:noProof/>
-                <w:webHidden/>
-              </w:rPr>
-              <w:fldChar w:fldCharType="separate"/>
-            </w:r>
-            <w:r>
-              <w:rPr>
-                <w:noProof/>
-                <w:webHidden/>
-              </w:rPr>
-              <w:t>11</w:t>
+              <w:t>6</w:t>
             </w:r>
             <w:r>
               <w:rPr>
@@ -1234,46 +1107,35 @@
         </w:rPr>
         <w:br w:type="page"/>
       </w:r>
-      <w:bookmarkStart w:id="3" w:name="_GoBack"/>
+    </w:p>
+    <w:p>
+      <w:pPr>
+        <w:rPr>
+          <w:sz w:val="36"/>
+        </w:rPr>
+      </w:pPr>
+    </w:p>
+    <w:p>
+      <w:pPr>
+        <w:rPr>
+          <w:sz w:val="36"/>
+        </w:rPr>
+      </w:pPr>
+    </w:p>
+    <w:p>
+      <w:pPr>
+        <w:pStyle w:val="Cabealho1"/>
+      </w:pPr>
+      <w:bookmarkStart w:id="3" w:name="_Toc432698086"/>
+      <w:r>
+        <w:t>Introdução</w:t>
+      </w:r>
       <w:bookmarkEnd w:id="3"/>
     </w:p>
     <w:p>
       <w:pPr>
         <w:rPr>
-          <w:sz w:val="36"/>
-        </w:rPr>
-      </w:pPr>
-    </w:p>
-    <w:p>
-      <w:pPr>
-        <w:rPr>
-          <w:sz w:val="36"/>
-        </w:rPr>
-      </w:pPr>
-    </w:p>
-    <w:p>
-      <w:pPr>
-        <w:pStyle w:val="Cabealho1"/>
-      </w:pPr>
-      <w:bookmarkStart w:id="4" w:name="_Toc432621566"/>
-      <w:r>
-        <w:t>Introdução</w:t>
-      </w:r>
-      <w:bookmarkEnd w:id="4"/>
-    </w:p>
-    <w:p>
-      <w:pPr>
-        <w:rPr>
-          <w:sz w:val="32"/>
-          <w:szCs w:val="32"/>
-        </w:rPr>
-      </w:pPr>
-    </w:p>
-    <w:p>
-      <w:pPr>
-        <w:jc w:val="both"/>
-        <w:rPr>
-          <w:sz w:val="28"/>
+          <w:sz w:val="24"/>
           <w:szCs w:val="32"/>
         </w:rPr>
       </w:pPr>
@@ -1334,67 +1196,63 @@
           <w:sz w:val="24"/>
           <w:szCs w:val="24"/>
         </w:rPr>
-        <w:t xml:space="preserve"> de </w:t>
-      </w:r>
-      <w:proofErr w:type="spellStart"/>
+        <w:t xml:space="preserve"> de parsing e comunicação </w:t>
+      </w:r>
       <w:r>
         <w:rPr>
           <w:sz w:val="24"/>
           <w:szCs w:val="24"/>
         </w:rPr>
-        <w:t>parsing</w:t>
-      </w:r>
-      <w:proofErr w:type="spellEnd"/>
+        <w:t xml:space="preserve">entre servidores </w:t>
+      </w:r>
       <w:r>
         <w:rPr>
           <w:sz w:val="24"/>
           <w:szCs w:val="24"/>
         </w:rPr>
-        <w:t xml:space="preserve"> e comunicação </w:t>
+        <w:t xml:space="preserve">para </w:t>
       </w:r>
       <w:r>
         <w:rPr>
           <w:sz w:val="24"/>
           <w:szCs w:val="24"/>
         </w:rPr>
-        <w:t xml:space="preserve">entre servidores </w:t>
+        <w:t xml:space="preserve">aceitar resquests de </w:t>
       </w:r>
       <w:r>
         <w:rPr>
           <w:sz w:val="24"/>
           <w:szCs w:val="24"/>
         </w:rPr>
-        <w:t xml:space="preserve">para </w:t>
+        <w:t xml:space="preserve">preços de </w:t>
       </w:r>
       <w:r>
         <w:rPr>
           <w:sz w:val="24"/>
           <w:szCs w:val="24"/>
         </w:rPr>
-        <w:t xml:space="preserve">aceitar </w:t>
-      </w:r>
-      <w:proofErr w:type="spellStart"/>
+        <w:t>smartphones</w:t>
+      </w:r>
       <w:r>
         <w:rPr>
           <w:sz w:val="24"/>
           <w:szCs w:val="24"/>
         </w:rPr>
-        <w:t>resquests</w:t>
-      </w:r>
-      <w:proofErr w:type="spellEnd"/>
+        <w:t xml:space="preserve"> do</w:t>
+      </w:r>
       <w:r>
         <w:rPr>
           <w:sz w:val="24"/>
           <w:szCs w:val="24"/>
         </w:rPr>
-        <w:t xml:space="preserve"> de </w:t>
+        <w:t>s</w:t>
       </w:r>
       <w:r>
         <w:rPr>
           <w:sz w:val="24"/>
           <w:szCs w:val="24"/>
         </w:rPr>
-        <w:t>preços de produtos do</w:t>
+        <w:t xml:space="preserve"> site</w:t>
       </w:r>
       <w:r>
         <w:rPr>
@@ -1403,29 +1261,6 @@
         </w:rPr>
         <w:t>s</w:t>
       </w:r>
-      <w:r>
-        <w:rPr>
-          <w:sz w:val="24"/>
-          <w:szCs w:val="24"/>
-        </w:rPr>
-        <w:t xml:space="preserve"> </w:t>
-      </w:r>
-      <w:proofErr w:type="gramStart"/>
-      <w:r>
-        <w:rPr>
-          <w:sz w:val="24"/>
-          <w:szCs w:val="24"/>
-        </w:rPr>
-        <w:t>site</w:t>
-      </w:r>
-      <w:r>
-        <w:rPr>
-          <w:sz w:val="24"/>
-          <w:szCs w:val="24"/>
-        </w:rPr>
-        <w:t>s</w:t>
-      </w:r>
-      <w:proofErr w:type="gramEnd"/>
       <w:r>
         <w:rPr>
           <w:sz w:val="24"/>
@@ -1482,267 +1317,99 @@
           <w:sz w:val="24"/>
           <w:szCs w:val="24"/>
         </w:rPr>
-        <w:t xml:space="preserve">Os produtos em questão são </w:t>
-      </w:r>
-      <w:proofErr w:type="spellStart"/>
+        <w:t>As</w:t>
+      </w:r>
       <w:r>
         <w:rPr>
           <w:sz w:val="24"/>
           <w:szCs w:val="24"/>
         </w:rPr>
-        <w:t>smartphones</w:t>
-      </w:r>
-      <w:proofErr w:type="spellEnd"/>
+        <w:t xml:space="preserve"> </w:t>
+      </w:r>
       <w:r>
         <w:rPr>
           <w:sz w:val="24"/>
           <w:szCs w:val="24"/>
         </w:rPr>
-        <w:t xml:space="preserve"> e o obje</w:t>
+        <w:t>linguagens de programação</w:t>
       </w:r>
       <w:r>
         <w:rPr>
           <w:sz w:val="24"/>
           <w:szCs w:val="24"/>
         </w:rPr>
-        <w:t>tivo é aceitar pedidos através da pesquisa do seu nome e devolver o preço</w:t>
+        <w:t xml:space="preserve"> </w:t>
       </w:r>
       <w:r>
         <w:rPr>
           <w:sz w:val="24"/>
           <w:szCs w:val="24"/>
         </w:rPr>
+        <w:t>utilizadas</w:t>
+      </w:r>
+      <w:r>
+        <w:rPr>
+          <w:sz w:val="24"/>
+          <w:szCs w:val="24"/>
+        </w:rPr>
+        <w:t xml:space="preserve"> são o Java</w:t>
+      </w:r>
+      <w:r>
+        <w:rPr>
+          <w:sz w:val="24"/>
+          <w:szCs w:val="24"/>
+        </w:rPr>
+        <w:t>,</w:t>
+      </w:r>
+      <w:r>
+        <w:rPr>
+          <w:sz w:val="24"/>
+          <w:szCs w:val="24"/>
+        </w:rPr>
+        <w:t xml:space="preserve"> XML, XSD e XSL</w:t>
+      </w:r>
+      <w:r>
+        <w:rPr>
+          <w:sz w:val="24"/>
+          <w:szCs w:val="24"/>
+        </w:rPr>
         <w:t>.</w:t>
       </w:r>
+      <w:r>
+        <w:rPr>
+          <w:sz w:val="24"/>
+          <w:szCs w:val="24"/>
+        </w:rPr>
+        <w:t xml:space="preserve"> Os IDE’s utilizados foram o IntelliJ e o Eclipse.</w:t>
+      </w:r>
+      <w:r>
+        <w:rPr>
+          <w:sz w:val="24"/>
+          <w:szCs w:val="24"/>
+        </w:rPr>
+        <w:t xml:space="preserve"> </w:t>
+      </w:r>
+      <w:r>
+        <w:rPr>
+          <w:sz w:val="24"/>
+          <w:szCs w:val="24"/>
+        </w:rPr>
+        <w:t>Como Servidor de Aplicação foi utilizado o Wildfly que fornece a API, o modelo de arquitetura e o ambiente de execução definidos na especificação JAVA EE que inclui o container web e dive</w:t>
+      </w:r>
+      <w:r>
+        <w:rPr>
+          <w:sz w:val="24"/>
+          <w:szCs w:val="24"/>
+        </w:rPr>
+        <w:t>rsos outros subsistemas Java EE.</w:t>
+      </w:r>
     </w:p>
     <w:p>
       <w:pPr>
         <w:ind w:firstLine="708"/>
-        <w:jc w:val="both"/>
-        <w:rPr>
-          <w:sz w:val="24"/>
-          <w:szCs w:val="24"/>
-        </w:rPr>
-      </w:pPr>
-      <w:r>
-        <w:rPr>
-          <w:sz w:val="24"/>
-          <w:szCs w:val="24"/>
-        </w:rPr>
-        <w:t>As</w:t>
-      </w:r>
-      <w:r>
-        <w:rPr>
-          <w:sz w:val="24"/>
-          <w:szCs w:val="24"/>
-        </w:rPr>
-        <w:t xml:space="preserve"> </w:t>
-      </w:r>
-      <w:r>
-        <w:rPr>
-          <w:sz w:val="24"/>
-          <w:szCs w:val="24"/>
-        </w:rPr>
-        <w:t>linguagens de programação</w:t>
-      </w:r>
-      <w:r>
-        <w:rPr>
-          <w:sz w:val="24"/>
-          <w:szCs w:val="24"/>
-        </w:rPr>
-        <w:t xml:space="preserve"> </w:t>
-      </w:r>
-      <w:r>
-        <w:rPr>
-          <w:sz w:val="24"/>
-          <w:szCs w:val="24"/>
-        </w:rPr>
-        <w:t>utilizadas</w:t>
-      </w:r>
-      <w:r>
-        <w:rPr>
-          <w:sz w:val="24"/>
-          <w:szCs w:val="24"/>
-        </w:rPr>
-        <w:t xml:space="preserve"> são o Java</w:t>
-      </w:r>
-      <w:r>
-        <w:rPr>
-          <w:sz w:val="24"/>
-          <w:szCs w:val="24"/>
-        </w:rPr>
-        <w:t>,</w:t>
-      </w:r>
-      <w:r>
-        <w:rPr>
-          <w:sz w:val="24"/>
-          <w:szCs w:val="24"/>
-        </w:rPr>
-        <w:t xml:space="preserve"> XML, XSD e XSL</w:t>
-      </w:r>
-      <w:r>
-        <w:rPr>
-          <w:sz w:val="24"/>
-          <w:szCs w:val="24"/>
-        </w:rPr>
-        <w:t>.</w:t>
-      </w:r>
-      <w:r>
-        <w:rPr>
-          <w:sz w:val="24"/>
-          <w:szCs w:val="24"/>
-        </w:rPr>
-        <w:t xml:space="preserve"> Os </w:t>
-      </w:r>
-      <w:proofErr w:type="spellStart"/>
-      <w:r>
-        <w:rPr>
-          <w:sz w:val="24"/>
-          <w:szCs w:val="24"/>
-        </w:rPr>
-        <w:t>IDE’s</w:t>
-      </w:r>
-      <w:proofErr w:type="spellEnd"/>
-      <w:r>
-        <w:rPr>
-          <w:sz w:val="24"/>
-          <w:szCs w:val="24"/>
-        </w:rPr>
-        <w:t xml:space="preserve"> utilizados foram o </w:t>
-      </w:r>
-      <w:proofErr w:type="spellStart"/>
-      <w:r>
-        <w:rPr>
-          <w:sz w:val="24"/>
-          <w:szCs w:val="24"/>
-        </w:rPr>
-        <w:t>IntelliJ</w:t>
-      </w:r>
-      <w:proofErr w:type="spellEnd"/>
-      <w:r>
-        <w:rPr>
-          <w:sz w:val="24"/>
-          <w:szCs w:val="24"/>
-        </w:rPr>
-        <w:t xml:space="preserve"> e o Eclipse.</w:t>
-      </w:r>
-      <w:r>
-        <w:rPr>
-          <w:sz w:val="24"/>
-          <w:szCs w:val="24"/>
-        </w:rPr>
-        <w:t xml:space="preserve"> </w:t>
-      </w:r>
-      <w:r>
-        <w:rPr>
-          <w:sz w:val="24"/>
-          <w:szCs w:val="24"/>
-        </w:rPr>
-        <w:t xml:space="preserve">Como Servidor de Aplicação foi utilizado o </w:t>
-      </w:r>
-      <w:proofErr w:type="spellStart"/>
-      <w:r>
-        <w:rPr>
-          <w:sz w:val="24"/>
-          <w:szCs w:val="24"/>
-        </w:rPr>
-        <w:t>Wildfly</w:t>
-      </w:r>
-      <w:proofErr w:type="spellEnd"/>
-      <w:r>
-        <w:rPr>
-          <w:sz w:val="24"/>
-          <w:szCs w:val="24"/>
-        </w:rPr>
-        <w:t xml:space="preserve"> que fornece a API, o modelo de arquitetura e o ambiente de execução definidos na especificação JAVA EE que inclui o </w:t>
-      </w:r>
-      <w:proofErr w:type="spellStart"/>
-      <w:r>
-        <w:rPr>
-          <w:sz w:val="24"/>
-          <w:szCs w:val="24"/>
-        </w:rPr>
-        <w:t>container</w:t>
-      </w:r>
-      <w:proofErr w:type="spellEnd"/>
-      <w:r>
-        <w:rPr>
-          <w:sz w:val="24"/>
-          <w:szCs w:val="24"/>
-        </w:rPr>
-        <w:t xml:space="preserve"> web e diversos outros subsistemas Java EE (Segurança, computação e acessos distribuídos, JAX-RS, JAX-WS, JSF, JMS, JTA, CDI, EJB entre outros).</w:t>
-      </w:r>
-    </w:p>
-    <w:p>
-      <w:pPr>
-        <w:jc w:val="both"/>
         <w:rPr>
           <w:sz w:val="28"/>
           <w:szCs w:val="32"/>
-          <w:u w:val="single"/>
-        </w:rPr>
-      </w:pPr>
-    </w:p>
-    <w:p>
-      <w:pPr>
-        <w:ind w:firstLine="708"/>
-        <w:jc w:val="both"/>
-        <w:rPr>
-          <w:sz w:val="28"/>
-          <w:szCs w:val="32"/>
-        </w:rPr>
-      </w:pPr>
-    </w:p>
-    <w:p>
-      <w:pPr>
-        <w:rPr>
-          <w:sz w:val="28"/>
-          <w:szCs w:val="32"/>
-        </w:rPr>
-      </w:pPr>
-      <w:r>
-        <w:rPr>
-          <w:sz w:val="28"/>
-          <w:szCs w:val="32"/>
-        </w:rPr>
-        <w:br w:type="page"/>
-      </w:r>
-    </w:p>
-    <w:p>
-      <w:pPr>
-        <w:rPr>
-          <w:sz w:val="28"/>
-          <w:szCs w:val="32"/>
-        </w:rPr>
-      </w:pPr>
-    </w:p>
-    <w:p>
-      <w:pPr>
-        <w:pStyle w:val="Cabealho1"/>
-      </w:pPr>
-      <w:bookmarkStart w:id="5" w:name="_Toc432621567"/>
-      <w:proofErr w:type="spellStart"/>
-      <w:r>
-        <w:t>Overview</w:t>
-      </w:r>
-      <w:bookmarkEnd w:id="5"/>
-      <w:proofErr w:type="spellEnd"/>
-    </w:p>
-    <w:p>
-      <w:pPr>
-        <w:jc w:val="both"/>
-        <w:rPr>
-          <w:sz w:val="28"/>
-          <w:szCs w:val="32"/>
-        </w:rPr>
-      </w:pPr>
-    </w:p>
-    <w:p>
-      <w:pPr>
-        <w:jc w:val="both"/>
-        <w:rPr>
-          <w:sz w:val="24"/>
-          <w:szCs w:val="24"/>
         </w:rPr>
       </w:pPr>
       <w:r>
@@ -1773,18 +1440,8 @@
             <w:sz w:val="24"/>
             <w:szCs w:val="24"/>
           </w:rPr>
-          <w:t xml:space="preserve">Web </w:t>
+          <w:t>Web Crawler</w:t>
         </w:r>
-        <w:proofErr w:type="spellStart"/>
-        <w:r>
-          <w:rPr>
-            <w:rStyle w:val="Hiperligao"/>
-            <w:sz w:val="24"/>
-            <w:szCs w:val="24"/>
-          </w:rPr>
-          <w:t>Crawler</w:t>
-        </w:r>
-        <w:proofErr w:type="spellEnd"/>
       </w:hyperlink>
     </w:p>
     <w:p>
@@ -1807,16 +1464,7 @@
             <w:sz w:val="24"/>
             <w:szCs w:val="24"/>
           </w:rPr>
-          <w:t xml:space="preserve">HTML </w:t>
-        </w:r>
-        <w:proofErr w:type="spellStart"/>
-        <w:r>
-          <w:rPr>
-            <w:rStyle w:val="Hiperligao"/>
-            <w:sz w:val="24"/>
-            <w:szCs w:val="24"/>
-          </w:rPr>
-          <w:t>Summar</w:t>
+          <w:t>HTML Summar</w:t>
         </w:r>
         <w:r>
           <w:rPr>
@@ -1824,27 +1472,8 @@
             <w:sz w:val="24"/>
             <w:szCs w:val="24"/>
           </w:rPr>
-          <w:t>y</w:t>
+          <w:t>y Creator</w:t>
         </w:r>
-        <w:proofErr w:type="spellEnd"/>
-        <w:r>
-          <w:rPr>
-            <w:rStyle w:val="Hiperligao"/>
-            <w:sz w:val="24"/>
-            <w:szCs w:val="24"/>
-          </w:rPr>
-          <w:t xml:space="preserve"> </w:t>
-        </w:r>
-        <w:proofErr w:type="spellStart"/>
-        <w:r>
-          <w:rPr>
-            <w:rStyle w:val="Hiperligao"/>
-            <w:sz w:val="24"/>
-            <w:szCs w:val="24"/>
-          </w:rPr>
-          <w:t>Creator</w:t>
-        </w:r>
-        <w:proofErr w:type="spellEnd"/>
       </w:hyperlink>
     </w:p>
     <w:p>
@@ -1867,18 +1496,8 @@
             <w:sz w:val="24"/>
             <w:szCs w:val="24"/>
           </w:rPr>
-          <w:t xml:space="preserve">Price </w:t>
+          <w:t>Price Keeper</w:t>
         </w:r>
-        <w:proofErr w:type="spellStart"/>
-        <w:r>
-          <w:rPr>
-            <w:rStyle w:val="Hiperligao"/>
-            <w:sz w:val="24"/>
-            <w:szCs w:val="24"/>
-          </w:rPr>
-          <w:t>Keeper</w:t>
-        </w:r>
-        <w:proofErr w:type="spellEnd"/>
       </w:hyperlink>
     </w:p>
     <w:p>
@@ -1901,28 +1520,9 @@
             <w:sz w:val="24"/>
             <w:szCs w:val="24"/>
           </w:rPr>
-          <w:t xml:space="preserve">Price </w:t>
+          <w:t>Price Requester</w:t>
         </w:r>
-        <w:proofErr w:type="spellStart"/>
-        <w:r>
-          <w:rPr>
-            <w:rStyle w:val="Hiperligao"/>
-            <w:sz w:val="24"/>
-            <w:szCs w:val="24"/>
-          </w:rPr>
-          <w:t>Requester</w:t>
-        </w:r>
-        <w:proofErr w:type="spellEnd"/>
       </w:hyperlink>
-    </w:p>
-    <w:p>
-      <w:pPr>
-        <w:jc w:val="both"/>
-        <w:rPr>
-          <w:sz w:val="24"/>
-          <w:szCs w:val="32"/>
-        </w:rPr>
-      </w:pPr>
     </w:p>
     <w:p>
       <w:pPr>
@@ -1952,288 +1552,66 @@
           <w:sz w:val="24"/>
           <w:szCs w:val="32"/>
         </w:rPr>
-        <w:t xml:space="preserve">os </w:t>
-      </w:r>
-      <w:proofErr w:type="spellStart"/>
+        <w:t>os smartphones é obtida pelo WebCrawler e enviada para o Price Keeper</w:t>
+      </w:r>
       <w:r>
         <w:rPr>
           <w:sz w:val="24"/>
           <w:szCs w:val="32"/>
         </w:rPr>
-        <w:t>smartphones</w:t>
-      </w:r>
-      <w:proofErr w:type="spellEnd"/>
+        <w:t xml:space="preserve"> através do Java Message Service Wildfly</w:t>
+      </w:r>
       <w:r>
         <w:rPr>
           <w:sz w:val="24"/>
           <w:szCs w:val="32"/>
         </w:rPr>
-        <w:t xml:space="preserve"> é obtida pelo </w:t>
-      </w:r>
-      <w:proofErr w:type="spellStart"/>
+        <w:t>. O Price Keeper faz a gestão entre a Queue dos requests feitos pelos Clientes/</w:t>
+      </w:r>
       <w:r>
         <w:rPr>
           <w:sz w:val="24"/>
           <w:szCs w:val="32"/>
         </w:rPr>
-        <w:t>WebCrawler</w:t>
-      </w:r>
-      <w:proofErr w:type="spellEnd"/>
+        <w:t xml:space="preserve">Price </w:t>
+      </w:r>
       <w:r>
         <w:rPr>
           <w:sz w:val="24"/>
           <w:szCs w:val="32"/>
         </w:rPr>
-        <w:t xml:space="preserve"> e enviada para o Price </w:t>
-      </w:r>
-      <w:proofErr w:type="spellStart"/>
+        <w:t xml:space="preserve">Requesters e as Temporary Queues criadas para lhes enviar as respostas. Existe ainda o HTML Summary </w:t>
+      </w:r>
       <w:r>
         <w:rPr>
           <w:sz w:val="24"/>
           <w:szCs w:val="32"/>
         </w:rPr>
-        <w:t>Keeper</w:t>
-      </w:r>
-      <w:proofErr w:type="spellEnd"/>
+        <w:t xml:space="preserve">Creator </w:t>
+      </w:r>
       <w:r>
         <w:rPr>
           <w:sz w:val="24"/>
           <w:szCs w:val="32"/>
         </w:rPr>
-        <w:t xml:space="preserve"> através do Java </w:t>
-      </w:r>
-      <w:proofErr w:type="spellStart"/>
-      <w:r>
-        <w:rPr>
-          <w:sz w:val="24"/>
-          <w:szCs w:val="32"/>
-        </w:rPr>
-        <w:t>Message</w:t>
-      </w:r>
-      <w:proofErr w:type="spellEnd"/>
-      <w:r>
-        <w:rPr>
-          <w:sz w:val="24"/>
-          <w:szCs w:val="32"/>
-        </w:rPr>
-        <w:t xml:space="preserve"> </w:t>
-      </w:r>
-      <w:proofErr w:type="spellStart"/>
-      <w:r>
-        <w:rPr>
-          <w:sz w:val="24"/>
-          <w:szCs w:val="32"/>
-        </w:rPr>
-        <w:t>Service</w:t>
-      </w:r>
-      <w:proofErr w:type="spellEnd"/>
-      <w:r>
-        <w:rPr>
-          <w:sz w:val="24"/>
-          <w:szCs w:val="32"/>
-        </w:rPr>
-        <w:t xml:space="preserve"> </w:t>
-      </w:r>
-      <w:proofErr w:type="spellStart"/>
-      <w:r>
-        <w:rPr>
-          <w:sz w:val="24"/>
-          <w:szCs w:val="32"/>
-        </w:rPr>
-        <w:t>Wildfly</w:t>
-      </w:r>
-      <w:proofErr w:type="spellEnd"/>
-      <w:r>
-        <w:rPr>
-          <w:sz w:val="24"/>
-          <w:szCs w:val="32"/>
-        </w:rPr>
-        <w:t xml:space="preserve">. O Price </w:t>
-      </w:r>
-      <w:proofErr w:type="spellStart"/>
-      <w:r>
-        <w:rPr>
-          <w:sz w:val="24"/>
-          <w:szCs w:val="32"/>
-        </w:rPr>
-        <w:t>Keeper</w:t>
-      </w:r>
-      <w:proofErr w:type="spellEnd"/>
-      <w:r>
-        <w:rPr>
-          <w:sz w:val="24"/>
-          <w:szCs w:val="32"/>
-        </w:rPr>
-        <w:t xml:space="preserve"> faz a gestão entre a </w:t>
-      </w:r>
-      <w:proofErr w:type="spellStart"/>
-      <w:r>
-        <w:rPr>
-          <w:sz w:val="24"/>
-          <w:szCs w:val="32"/>
-        </w:rPr>
-        <w:t>Queue</w:t>
-      </w:r>
-      <w:proofErr w:type="spellEnd"/>
-      <w:r>
-        <w:rPr>
-          <w:sz w:val="24"/>
-          <w:szCs w:val="32"/>
-        </w:rPr>
-        <w:t xml:space="preserve"> dos </w:t>
-      </w:r>
-      <w:proofErr w:type="spellStart"/>
-      <w:r>
-        <w:rPr>
-          <w:sz w:val="24"/>
-          <w:szCs w:val="32"/>
-        </w:rPr>
-        <w:t>requests</w:t>
-      </w:r>
-      <w:proofErr w:type="spellEnd"/>
-      <w:r>
-        <w:rPr>
-          <w:sz w:val="24"/>
-          <w:szCs w:val="32"/>
-        </w:rPr>
-        <w:t xml:space="preserve"> feitos pelos Clientes/</w:t>
-      </w:r>
-      <w:r>
-        <w:rPr>
-          <w:sz w:val="24"/>
-          <w:szCs w:val="32"/>
-        </w:rPr>
-        <w:t xml:space="preserve">Price </w:t>
-      </w:r>
-      <w:proofErr w:type="spellStart"/>
-      <w:r>
-        <w:rPr>
-          <w:sz w:val="24"/>
-          <w:szCs w:val="32"/>
-        </w:rPr>
-        <w:t>Requesters</w:t>
-      </w:r>
-      <w:proofErr w:type="spellEnd"/>
-      <w:r>
-        <w:rPr>
-          <w:sz w:val="24"/>
-          <w:szCs w:val="32"/>
-        </w:rPr>
-        <w:t xml:space="preserve"> e as </w:t>
-      </w:r>
-      <w:proofErr w:type="spellStart"/>
-      <w:r>
-        <w:rPr>
-          <w:sz w:val="24"/>
-          <w:szCs w:val="32"/>
-        </w:rPr>
-        <w:t>Temporary</w:t>
-      </w:r>
-      <w:proofErr w:type="spellEnd"/>
-      <w:r>
-        <w:rPr>
-          <w:sz w:val="24"/>
-          <w:szCs w:val="32"/>
-        </w:rPr>
-        <w:t xml:space="preserve"> </w:t>
-      </w:r>
-      <w:proofErr w:type="spellStart"/>
-      <w:r>
-        <w:rPr>
-          <w:sz w:val="24"/>
-          <w:szCs w:val="32"/>
-        </w:rPr>
-        <w:t>Queues</w:t>
-      </w:r>
-      <w:proofErr w:type="spellEnd"/>
-      <w:r>
-        <w:rPr>
-          <w:sz w:val="24"/>
-          <w:szCs w:val="32"/>
-        </w:rPr>
-        <w:t xml:space="preserve"> criadas para lhes enviar as respostas. Existe ainda o HTML </w:t>
-      </w:r>
-      <w:proofErr w:type="spellStart"/>
-      <w:r>
-        <w:rPr>
-          <w:sz w:val="24"/>
-          <w:szCs w:val="32"/>
-        </w:rPr>
-        <w:t>Summary</w:t>
-      </w:r>
-      <w:proofErr w:type="spellEnd"/>
-      <w:r>
-        <w:rPr>
-          <w:sz w:val="24"/>
-          <w:szCs w:val="32"/>
-        </w:rPr>
-        <w:t xml:space="preserve"> </w:t>
-      </w:r>
-      <w:proofErr w:type="spellStart"/>
-      <w:r>
-        <w:rPr>
-          <w:sz w:val="24"/>
-          <w:szCs w:val="32"/>
-        </w:rPr>
-        <w:t>Creator</w:t>
-      </w:r>
-      <w:proofErr w:type="spellEnd"/>
-      <w:r>
-        <w:rPr>
-          <w:sz w:val="24"/>
-          <w:szCs w:val="32"/>
-        </w:rPr>
-        <w:t xml:space="preserve"> </w:t>
-      </w:r>
-      <w:r>
-        <w:rPr>
-          <w:sz w:val="24"/>
-          <w:szCs w:val="32"/>
-        </w:rPr>
-        <w:t xml:space="preserve">que cria uma página HTML para apresentar a informação obtida pelo </w:t>
-      </w:r>
-      <w:proofErr w:type="spellStart"/>
-      <w:r>
-        <w:rPr>
-          <w:sz w:val="24"/>
-          <w:szCs w:val="32"/>
-        </w:rPr>
-        <w:t>WebCrawler</w:t>
-      </w:r>
-      <w:proofErr w:type="spellEnd"/>
-      <w:r>
-        <w:rPr>
-          <w:sz w:val="24"/>
-          <w:szCs w:val="32"/>
-        </w:rPr>
-        <w:t>.</w:t>
-      </w:r>
-    </w:p>
-    <w:p>
-      <w:pPr>
-        <w:jc w:val="both"/>
+        <w:t>que cria uma página HTML para apresentar a informação obtida pelo WebCrawler.</w:t>
+      </w:r>
+    </w:p>
+    <w:p>
+      <w:pPr>
+        <w:keepNext/>
+        <w:jc w:val="center"/>
+      </w:pPr>
+      <w:r>
         <w:rPr>
           <w:noProof/>
           <w:sz w:val="28"/>
           <w:lang w:eastAsia="pt-PT"/>
         </w:rPr>
-      </w:pPr>
-    </w:p>
-    <w:p>
-      <w:pPr>
-        <w:keepNext/>
-        <w:jc w:val="both"/>
-      </w:pPr>
-      <w:r>
-        <w:rPr>
-          <w:noProof/>
-          <w:sz w:val="28"/>
-          <w:lang w:eastAsia="pt-PT"/>
-        </w:rPr>
         <w:drawing>
           <wp:inline distT="0" distB="0" distL="0" distR="0" wp14:anchorId="0912B10F" wp14:editId="2D1F30DE">
-            <wp:extent cx="5482912" cy="3275881"/>
-            <wp:effectExtent l="0" t="0" r="3810" b="1270"/>
+            <wp:extent cx="4147028" cy="2477729"/>
+            <wp:effectExtent l="0" t="0" r="6350" b="0"/>
             <wp:docPr id="2" name="Imagem 2" descr="D:\Eng. Informática\Integração de Sistemas\Projecto 1\Gráfico.png"/>
             <wp:cNvGraphicFramePr>
               <a:graphicFrameLocks xmlns:a="http://schemas.openxmlformats.org/drawingml/2006/main" noChangeAspect="1"/>
@@ -2248,7 +1626,7 @@
                     </pic:cNvPicPr>
                   </pic:nvPicPr>
                   <pic:blipFill rotWithShape="1">
-                    <a:blip r:embed="rId13">
+                    <a:blip r:embed="rId13" cstate="print">
                       <a:extLst>
                         <a:ext uri="{28A0092B-C50C-407E-A947-70E740481C1C}">
                           <a14:useLocalDpi xmlns:a14="http://schemas.microsoft.com/office/drawing/2010/main" val="0"/>
@@ -2261,7 +1639,7 @@
                   <pic:spPr bwMode="auto">
                     <a:xfrm>
                       <a:off x="0" y="0"/>
-                      <a:ext cx="5494988" cy="3283096"/>
+                      <a:ext cx="4213310" cy="2517330"/>
                     </a:xfrm>
                     <a:prstGeom prst="rect">
                       <a:avLst/>
@@ -2286,49 +1664,58 @@
     <w:p>
       <w:pPr>
         <w:pStyle w:val="Legenda"/>
-        <w:jc w:val="both"/>
-        <w:rPr>
-          <w:sz w:val="28"/>
-          <w:szCs w:val="32"/>
-        </w:rPr>
-      </w:pPr>
-      <w:r>
-        <w:t xml:space="preserve">Figura </w:t>
-      </w:r>
-      <w:fldSimple w:instr=" SEQ Figura \* ARABIC ">
-        <w:r>
-          <w:rPr>
-            <w:noProof/>
-          </w:rPr>
-          <w:t>1</w:t>
-        </w:r>
-      </w:fldSimple>
-      <w:r>
-        <w:t xml:space="preserve"> - Organização das Aplicações</w:t>
-      </w:r>
-    </w:p>
-    <w:p>
-      <w:pPr>
         <w:ind w:firstLine="708"/>
         <w:jc w:val="both"/>
         <w:rPr>
-          <w:sz w:val="32"/>
-          <w:szCs w:val="32"/>
-        </w:rPr>
-      </w:pPr>
-    </w:p>
-    <w:p>
-      <w:pPr>
-        <w:spacing w:after="0" w:line="259" w:lineRule="auto"/>
-        <w:jc w:val="center"/>
-        <w:outlineLvl w:val="0"/>
-        <w:rPr>
           <w:rFonts w:cs="Helvetica"/>
-          <w:b/>
+          <w:b w:val="0"/>
           <w:sz w:val="40"/>
-          <w:szCs w:val="20"/>
-        </w:rPr>
-      </w:pPr>
+        </w:rPr>
+      </w:pPr>
+      <w:r>
+        <w:rPr>
+          <w:sz w:val="18"/>
+        </w:rPr>
+        <w:t xml:space="preserve">Figura </w:t>
+      </w:r>
+      <w:r>
+        <w:rPr>
+          <w:sz w:val="18"/>
+        </w:rPr>
+        <w:fldChar w:fldCharType="begin"/>
+      </w:r>
+      <w:r>
+        <w:rPr>
+          <w:sz w:val="18"/>
+        </w:rPr>
+        <w:instrText xml:space="preserve"> SEQ Figura \* ARABIC </w:instrText>
+      </w:r>
+      <w:r>
+        <w:rPr>
+          <w:sz w:val="18"/>
+        </w:rPr>
+        <w:fldChar w:fldCharType="separate"/>
+      </w:r>
+      <w:r>
+        <w:rPr>
+          <w:noProof/>
+          <w:sz w:val="18"/>
+        </w:rPr>
+        <w:t>1</w:t>
+      </w:r>
+      <w:r>
+        <w:rPr>
+          <w:noProof/>
+          <w:sz w:val="18"/>
+        </w:rPr>
+        <w:fldChar w:fldCharType="end"/>
+      </w:r>
+      <w:r>
+        <w:rPr>
+          <w:sz w:val="18"/>
+        </w:rPr>
+        <w:t xml:space="preserve"> - Organização das Aplicações</w:t>
+      </w:r>
       <w:r>
         <w:rPr>
           <w:sz w:val="36"/>
@@ -2347,11 +1734,11 @@
       <w:pPr>
         <w:pStyle w:val="Cabealho1"/>
       </w:pPr>
-      <w:bookmarkStart w:id="6" w:name="_Toc432621568"/>
+      <w:bookmarkStart w:id="4" w:name="_Toc432698087"/>
       <w:r>
         <w:t>Aplicações</w:t>
       </w:r>
-      <w:bookmarkEnd w:id="6"/>
+      <w:bookmarkEnd w:id="4"/>
     </w:p>
     <w:p/>
     <w:p>
@@ -2362,23 +1749,21 @@
           <w:numId w:val="6"/>
         </w:numPr>
       </w:pPr>
-      <w:bookmarkStart w:id="7" w:name="_Web_Crawler"/>
-      <w:bookmarkStart w:id="8" w:name="_Toc432621569"/>
-      <w:bookmarkEnd w:id="7"/>
+      <w:bookmarkStart w:id="5" w:name="_Web_Crawler"/>
+      <w:bookmarkStart w:id="6" w:name="_Toc432698088"/>
+      <w:bookmarkEnd w:id="5"/>
       <w:r>
         <w:t xml:space="preserve">Web </w:t>
       </w:r>
-      <w:proofErr w:type="spellStart"/>
       <w:r>
         <w:t>Crawler</w:t>
       </w:r>
-      <w:bookmarkEnd w:id="8"/>
-      <w:proofErr w:type="spellEnd"/>
-    </w:p>
-    <w:p>
-      <w:pPr>
-        <w:rPr>
-          <w:sz w:val="32"/>
+      <w:bookmarkEnd w:id="6"/>
+    </w:p>
+    <w:p>
+      <w:pPr>
+        <w:rPr>
+          <w:sz w:val="24"/>
           <w:szCs w:val="32"/>
         </w:rPr>
       </w:pPr>
@@ -2403,98 +1788,312 @@
           <w:sz w:val="24"/>
           <w:szCs w:val="24"/>
         </w:rPr>
-        <w:t xml:space="preserve">O Web </w:t>
-      </w:r>
-      <w:proofErr w:type="spellStart"/>
+        <w:t xml:space="preserve">O Web Crawler é </w:t>
+      </w:r>
       <w:r>
         <w:rPr>
           <w:sz w:val="24"/>
           <w:szCs w:val="24"/>
         </w:rPr>
-        <w:t>Crawler</w:t>
-      </w:r>
-      <w:proofErr w:type="spellEnd"/>
+        <w:t xml:space="preserve">a aplicação </w:t>
+      </w:r>
       <w:r>
         <w:rPr>
           <w:sz w:val="24"/>
           <w:szCs w:val="24"/>
         </w:rPr>
-        <w:t xml:space="preserve"> é </w:t>
+        <w:t>que faz o parsing de um website e</w:t>
       </w:r>
       <w:r>
         <w:rPr>
           <w:sz w:val="24"/>
           <w:szCs w:val="24"/>
         </w:rPr>
-        <w:t xml:space="preserve">a aplicação </w:t>
-      </w:r>
-      <w:r>
+        <w:t xml:space="preserve"> envia a informação para o servidor Wildfly. </w:t>
+      </w:r>
+      <w:r>
+        <w:rPr>
+          <w:sz w:val="24"/>
+        </w:rPr>
+        <w:t>Utilizámos a biblioteca Jsoup para fazer o parsing das várias páginas HTML do site</w:t>
+      </w:r>
+      <w:r>
+        <w:rPr>
+          <w:sz w:val="24"/>
+        </w:rPr>
+        <w:t>.</w:t>
+      </w:r>
+    </w:p>
+    <w:p>
+      <w:pPr>
+        <w:jc w:val="both"/>
         <w:rPr>
           <w:sz w:val="24"/>
           <w:szCs w:val="24"/>
         </w:rPr>
-        <w:t xml:space="preserve">que faz o </w:t>
-      </w:r>
-      <w:proofErr w:type="spellStart"/>
+      </w:pPr>
       <w:r>
         <w:rPr>
           <w:sz w:val="24"/>
           <w:szCs w:val="24"/>
         </w:rPr>
-        <w:t>parsing</w:t>
-      </w:r>
-      <w:proofErr w:type="spellEnd"/>
-      <w:r>
-        <w:rPr>
+        <w:tab/>
+        <w:t xml:space="preserve">Para a eventualidade de os websites estarem offline fizemos uma cópia dos mesmos localmente através da Extensão para Firefox </w:t>
+      </w:r>
+      <w:r>
+        <w:rPr>
+          <w:i/>
           <w:sz w:val="24"/>
           <w:szCs w:val="24"/>
         </w:rPr>
-        <w:t xml:space="preserve"> de um </w:t>
-      </w:r>
-      <w:proofErr w:type="gramStart"/>
+        <w:t>Scrapbook</w:t>
+      </w:r>
       <w:r>
         <w:rPr>
           <w:sz w:val="24"/>
           <w:szCs w:val="24"/>
         </w:rPr>
-        <w:t>website</w:t>
-      </w:r>
-      <w:proofErr w:type="gramEnd"/>
+        <w:t>.</w:t>
+      </w:r>
       <w:r>
         <w:rPr>
           <w:sz w:val="24"/>
           <w:szCs w:val="24"/>
         </w:rPr>
-        <w:t xml:space="preserve"> e</w:t>
+        <w:t xml:space="preserve"> Assim que acaba o parsing do site este faz </w:t>
       </w:r>
       <w:r>
         <w:rPr>
           <w:sz w:val="24"/>
           <w:szCs w:val="24"/>
         </w:rPr>
-        <w:t xml:space="preserve"> envia a informação para o servidor </w:t>
-      </w:r>
-      <w:proofErr w:type="spellStart"/>
+        <w:t>Marshal</w:t>
+      </w:r>
       <w:r>
         <w:rPr>
           <w:sz w:val="24"/>
           <w:szCs w:val="24"/>
         </w:rPr>
-        <w:t>Wildfly</w:t>
-      </w:r>
-      <w:proofErr w:type="spellEnd"/>
+        <w:t xml:space="preserve"> à informação </w:t>
+      </w:r>
       <w:r>
         <w:rPr>
           <w:sz w:val="24"/>
           <w:szCs w:val="24"/>
         </w:rPr>
-        <w:t>. Para enviar a informação tenta 5 vezes fazer a conexão.</w:t>
+        <w:t xml:space="preserve">(Java Object -&gt; </w:t>
       </w:r>
       <w:r>
         <w:rPr>
           <w:sz w:val="24"/>
           <w:szCs w:val="24"/>
         </w:rPr>
+        <w:t>xml</w:t>
+      </w:r>
+      <w:r>
+        <w:rPr>
+          <w:sz w:val="24"/>
+          <w:szCs w:val="24"/>
+        </w:rPr>
+        <w:t>)</w:t>
+      </w:r>
+      <w:r>
+        <w:rPr>
+          <w:sz w:val="24"/>
+          <w:szCs w:val="24"/>
+        </w:rPr>
+        <w:t xml:space="preserve"> para esta ser</w:t>
+      </w:r>
+      <w:r>
+        <w:rPr>
+          <w:sz w:val="24"/>
+          <w:szCs w:val="24"/>
+        </w:rPr>
+        <w:t xml:space="preserve"> enviada para o JMS</w:t>
+      </w:r>
+      <w:r>
+        <w:rPr>
+          <w:sz w:val="24"/>
+          <w:szCs w:val="24"/>
+        </w:rPr>
+        <w:t xml:space="preserve"> (PlayTopic)</w:t>
+      </w:r>
+      <w:r>
+        <w:rPr>
+          <w:sz w:val="24"/>
+          <w:szCs w:val="24"/>
+        </w:rPr>
+        <w:t>.</w:t>
+      </w:r>
+    </w:p>
+    <w:p>
+      <w:pPr>
+        <w:rPr>
+          <w:sz w:val="24"/>
+        </w:rPr>
+      </w:pPr>
+    </w:p>
+    <w:p>
+      <w:pPr>
+        <w:pStyle w:val="Cabealho2"/>
+        <w:numPr>
+          <w:ilvl w:val="0"/>
+          <w:numId w:val="4"/>
+        </w:numPr>
+      </w:pPr>
+      <w:bookmarkStart w:id="7" w:name="_HTML_Summary_Creator"/>
+      <w:bookmarkStart w:id="8" w:name="_Toc432698089"/>
+      <w:bookmarkEnd w:id="7"/>
+      <w:r>
+        <w:t xml:space="preserve">HTML </w:t>
+      </w:r>
+      <w:r>
+        <w:t>Summary</w:t>
+      </w:r>
+      <w:r>
+        <w:t xml:space="preserve"> Creator</w:t>
+      </w:r>
+      <w:bookmarkEnd w:id="8"/>
+    </w:p>
+    <w:p>
+      <w:pPr>
+        <w:jc w:val="both"/>
+        <w:rPr>
+          <w:sz w:val="24"/>
+          <w:szCs w:val="32"/>
+        </w:rPr>
+      </w:pPr>
+    </w:p>
+    <w:p>
+      <w:pPr>
+        <w:ind w:firstLine="643"/>
+        <w:rPr>
+          <w:sz w:val="24"/>
+        </w:rPr>
+      </w:pPr>
+      <w:r>
+        <w:rPr>
+          <w:sz w:val="24"/>
+        </w:rPr>
+        <w:t>A</w:t>
+      </w:r>
+      <w:r>
+        <w:rPr>
+          <w:sz w:val="24"/>
+        </w:rPr>
+        <w:t xml:space="preserve"> aplicaç</w:t>
+      </w:r>
+      <w:r>
+        <w:rPr>
+          <w:sz w:val="24"/>
+        </w:rPr>
+        <w:t xml:space="preserve">ão </w:t>
+      </w:r>
+      <w:r>
+        <w:rPr>
+          <w:sz w:val="24"/>
+        </w:rPr>
+        <w:t>HTML Summary Creator (</w:t>
+      </w:r>
+      <w:r>
+        <w:rPr>
+          <w:i/>
+          <w:sz w:val="24"/>
+        </w:rPr>
+        <w:t>MainHtmlCreator.java</w:t>
+      </w:r>
+      <w:r>
+        <w:rPr>
+          <w:sz w:val="24"/>
+        </w:rPr>
+        <w:t xml:space="preserve">) </w:t>
+      </w:r>
+      <w:r>
+        <w:rPr>
+          <w:sz w:val="24"/>
+        </w:rPr>
+        <w:t xml:space="preserve">recebe </w:t>
+      </w:r>
+      <w:r>
+        <w:rPr>
+          <w:sz w:val="24"/>
+        </w:rPr>
+        <w:t xml:space="preserve">o xml </w:t>
+      </w:r>
+      <w:r>
+        <w:rPr>
+          <w:sz w:val="24"/>
+        </w:rPr>
+        <w:t xml:space="preserve">e gera uma </w:t>
+      </w:r>
+      <w:r>
+        <w:rPr>
+          <w:sz w:val="24"/>
+        </w:rPr>
+        <w:t>página HTML</w:t>
+      </w:r>
+      <w:r>
+        <w:rPr>
+          <w:sz w:val="24"/>
+        </w:rPr>
+        <w:t xml:space="preserve"> (</w:t>
+      </w:r>
+      <w:r>
+        <w:rPr>
+          <w:i/>
+          <w:sz w:val="24"/>
+        </w:rPr>
+        <w:t>full_smartphones_list.html</w:t>
+      </w:r>
+      <w:r>
+        <w:rPr>
+          <w:sz w:val="24"/>
+        </w:rPr>
+        <w:t>)</w:t>
+      </w:r>
+      <w:r>
+        <w:rPr>
+          <w:sz w:val="24"/>
+        </w:rPr>
+        <w:t>.</w:t>
+      </w:r>
+    </w:p>
+    <w:p>
+      <w:pPr>
+        <w:ind w:firstLine="643"/>
+        <w:jc w:val="both"/>
+        <w:rPr>
+          <w:sz w:val="24"/>
+          <w:szCs w:val="24"/>
+        </w:rPr>
+      </w:pPr>
+      <w:r>
+        <w:rPr>
+          <w:sz w:val="24"/>
+          <w:szCs w:val="24"/>
+        </w:rPr>
+        <w:t xml:space="preserve">Para validação do XML criado adicionámos o ficheiro </w:t>
+      </w:r>
+      <w:r>
+        <w:rPr>
+          <w:i/>
+          <w:sz w:val="24"/>
+          <w:szCs w:val="24"/>
+        </w:rPr>
+        <w:t>smartphones.xsd</w:t>
+      </w:r>
+      <w:r>
+        <w:rPr>
+          <w:sz w:val="24"/>
+          <w:szCs w:val="24"/>
+        </w:rPr>
+        <w:t>.</w:t>
+      </w:r>
+      <w:r>
+        <w:rPr>
+          <w:sz w:val="24"/>
+          <w:szCs w:val="24"/>
+        </w:rPr>
         <w:t xml:space="preserve"> </w:t>
       </w:r>
       <w:r>
@@ -2502,258 +2101,7 @@
           <w:sz w:val="24"/>
           <w:szCs w:val="24"/>
         </w:rPr>
-        <w:t>C</w:t>
-      </w:r>
-      <w:r>
-        <w:rPr>
-          <w:sz w:val="24"/>
-          <w:szCs w:val="24"/>
-        </w:rPr>
-        <w:t xml:space="preserve">aso exista conexão ao servidor </w:t>
-      </w:r>
-      <w:proofErr w:type="spellStart"/>
-      <w:r>
-        <w:rPr>
-          <w:sz w:val="24"/>
-          <w:szCs w:val="24"/>
-        </w:rPr>
-        <w:t>Wildfly</w:t>
-      </w:r>
-      <w:proofErr w:type="spellEnd"/>
-      <w:r>
-        <w:rPr>
-          <w:sz w:val="24"/>
-          <w:szCs w:val="24"/>
-        </w:rPr>
-        <w:t xml:space="preserve"> envia a informação como mensagem, caso não exista</w:t>
-      </w:r>
-      <w:r>
-        <w:rPr>
-          <w:sz w:val="24"/>
-          <w:szCs w:val="24"/>
-        </w:rPr>
-        <w:t xml:space="preserve"> transforma</w:t>
-      </w:r>
-      <w:r>
-        <w:rPr>
-          <w:sz w:val="24"/>
-          <w:szCs w:val="24"/>
-        </w:rPr>
-        <w:t>-o</w:t>
-      </w:r>
-      <w:r>
-        <w:rPr>
-          <w:sz w:val="24"/>
-          <w:szCs w:val="24"/>
-        </w:rPr>
-        <w:t xml:space="preserve"> num XML.</w:t>
-      </w:r>
-      <w:r>
-        <w:rPr>
-          <w:sz w:val="24"/>
-          <w:szCs w:val="24"/>
-        </w:rPr>
-        <w:t xml:space="preserve"> </w:t>
-      </w:r>
-      <w:r>
-        <w:rPr>
-          <w:sz w:val="24"/>
-        </w:rPr>
-        <w:t xml:space="preserve">Utilizámos a biblioteca </w:t>
-      </w:r>
-      <w:proofErr w:type="spellStart"/>
-      <w:r>
-        <w:rPr>
-          <w:sz w:val="24"/>
-        </w:rPr>
-        <w:t>Jsoup</w:t>
-      </w:r>
-      <w:proofErr w:type="spellEnd"/>
-      <w:r>
-        <w:rPr>
-          <w:sz w:val="24"/>
-        </w:rPr>
-        <w:t xml:space="preserve"> para fazer o </w:t>
-      </w:r>
-      <w:proofErr w:type="spellStart"/>
-      <w:r>
-        <w:rPr>
-          <w:sz w:val="24"/>
-        </w:rPr>
-        <w:t>parsing</w:t>
-      </w:r>
-      <w:proofErr w:type="spellEnd"/>
-      <w:r>
-        <w:rPr>
-          <w:sz w:val="24"/>
-        </w:rPr>
-        <w:t xml:space="preserve"> das várias páginas HTML do </w:t>
-      </w:r>
-      <w:proofErr w:type="gramStart"/>
-      <w:r>
-        <w:rPr>
-          <w:sz w:val="24"/>
-        </w:rPr>
-        <w:t>site</w:t>
-      </w:r>
-      <w:proofErr w:type="gramEnd"/>
-      <w:r>
-        <w:rPr>
-          <w:sz w:val="24"/>
-        </w:rPr>
-        <w:t>.</w:t>
-      </w:r>
-    </w:p>
-    <w:p>
-      <w:pPr>
-        <w:jc w:val="both"/>
-        <w:rPr>
-          <w:sz w:val="24"/>
-          <w:szCs w:val="24"/>
-        </w:rPr>
-      </w:pPr>
-      <w:r>
-        <w:rPr>
-          <w:sz w:val="24"/>
-          <w:szCs w:val="24"/>
-        </w:rPr>
-        <w:tab/>
-        <w:t>Quando este programa se inicia se tiver um ficheiro XML guardado localmente tenta imediatamente o seu envio.</w:t>
-      </w:r>
-      <w:r>
-        <w:rPr>
-          <w:sz w:val="24"/>
-          <w:szCs w:val="24"/>
-        </w:rPr>
-        <w:t xml:space="preserve"> </w:t>
-      </w:r>
-    </w:p>
-    <w:p>
-      <w:pPr>
-        <w:jc w:val="both"/>
-        <w:rPr>
-          <w:sz w:val="24"/>
-          <w:szCs w:val="24"/>
-        </w:rPr>
-      </w:pPr>
-      <w:r>
-        <w:rPr>
-          <w:sz w:val="24"/>
-          <w:szCs w:val="24"/>
-        </w:rPr>
-        <w:tab/>
-        <w:t xml:space="preserve">Para a eventualidade de os </w:t>
-      </w:r>
-      <w:proofErr w:type="gramStart"/>
-      <w:r>
-        <w:rPr>
-          <w:sz w:val="24"/>
-          <w:szCs w:val="24"/>
-        </w:rPr>
-        <w:t>websites</w:t>
-      </w:r>
-      <w:proofErr w:type="gramEnd"/>
-      <w:r>
-        <w:rPr>
-          <w:sz w:val="24"/>
-          <w:szCs w:val="24"/>
-        </w:rPr>
-        <w:t xml:space="preserve"> estarem offline fizemos uma cópia dos mesmos localmente através da Extensão para </w:t>
-      </w:r>
-      <w:proofErr w:type="spellStart"/>
-      <w:r>
-        <w:rPr>
-          <w:sz w:val="24"/>
-          <w:szCs w:val="24"/>
-        </w:rPr>
-        <w:t>Firefox</w:t>
-      </w:r>
-      <w:proofErr w:type="spellEnd"/>
-      <w:r>
-        <w:rPr>
-          <w:sz w:val="24"/>
-          <w:szCs w:val="24"/>
-        </w:rPr>
-        <w:t xml:space="preserve"> </w:t>
-      </w:r>
-      <w:proofErr w:type="spellStart"/>
-      <w:r>
-        <w:rPr>
-          <w:i/>
-          <w:sz w:val="24"/>
-          <w:szCs w:val="24"/>
-        </w:rPr>
-        <w:t>Scrapbook</w:t>
-      </w:r>
-      <w:proofErr w:type="spellEnd"/>
-      <w:r>
-        <w:rPr>
-          <w:sz w:val="24"/>
-          <w:szCs w:val="24"/>
-        </w:rPr>
-        <w:t>.</w:t>
-      </w:r>
-    </w:p>
-    <w:p>
-      <w:pPr>
-        <w:jc w:val="both"/>
-        <w:rPr>
-          <w:sz w:val="24"/>
-          <w:szCs w:val="24"/>
-        </w:rPr>
-      </w:pPr>
-      <w:r>
-        <w:rPr>
-          <w:sz w:val="24"/>
-          <w:szCs w:val="24"/>
-        </w:rPr>
-        <w:tab/>
-        <w:t xml:space="preserve">Para validação do XML criado adicionámos o ficheiro </w:t>
-      </w:r>
-      <w:r>
-        <w:rPr>
-          <w:i/>
-          <w:sz w:val="24"/>
-          <w:szCs w:val="24"/>
-        </w:rPr>
-        <w:t>smartphones.xsd</w:t>
-      </w:r>
-      <w:r>
-        <w:rPr>
-          <w:sz w:val="24"/>
-          <w:szCs w:val="24"/>
-        </w:rPr>
-        <w:t>.</w:t>
-      </w:r>
-      <w:r>
-        <w:rPr>
-          <w:sz w:val="24"/>
-          <w:szCs w:val="24"/>
-        </w:rPr>
-        <w:t xml:space="preserve"> </w:t>
-      </w:r>
-      <w:r>
-        <w:rPr>
-          <w:sz w:val="24"/>
-          <w:szCs w:val="24"/>
-        </w:rPr>
-        <w:t xml:space="preserve">Usámos o </w:t>
-      </w:r>
-      <w:proofErr w:type="gramStart"/>
-      <w:r>
-        <w:rPr>
-          <w:sz w:val="24"/>
-          <w:szCs w:val="24"/>
-        </w:rPr>
-        <w:t>site</w:t>
-      </w:r>
-      <w:proofErr w:type="gramEnd"/>
-      <w:r>
-        <w:rPr>
-          <w:sz w:val="24"/>
-          <w:szCs w:val="24"/>
-        </w:rPr>
-        <w:t xml:space="preserve"> </w:t>
+        <w:t xml:space="preserve">Usámos o site </w:t>
       </w:r>
       <w:hyperlink r:id="rId14" w:history="1">
         <w:r>
@@ -2770,238 +2118,79 @@
           <w:sz w:val="24"/>
           <w:szCs w:val="24"/>
         </w:rPr>
-        <w:t xml:space="preserve"> para gerar o </w:t>
-      </w:r>
-      <w:proofErr w:type="spellStart"/>
+        <w:t xml:space="preserve"> para gerar o xsd correspondente ao xml </w:t>
+      </w:r>
       <w:r>
         <w:rPr>
           <w:sz w:val="24"/>
           <w:szCs w:val="24"/>
         </w:rPr>
-        <w:t>xsd</w:t>
-      </w:r>
-      <w:proofErr w:type="spellEnd"/>
+        <w:t>correto</w:t>
+      </w:r>
       <w:r>
         <w:rPr>
           <w:sz w:val="24"/>
           <w:szCs w:val="24"/>
         </w:rPr>
-        <w:t xml:space="preserve"> correspondente ao </w:t>
-      </w:r>
-      <w:proofErr w:type="spellStart"/>
-      <w:r>
-        <w:rPr>
-          <w:sz w:val="24"/>
-          <w:szCs w:val="24"/>
-        </w:rPr>
-        <w:t>xml</w:t>
-      </w:r>
-      <w:proofErr w:type="spellEnd"/>
-      <w:r>
-        <w:rPr>
-          <w:sz w:val="24"/>
-          <w:szCs w:val="24"/>
-        </w:rPr>
-        <w:t xml:space="preserve"> criado.</w:t>
-      </w:r>
-    </w:p>
-    <w:p>
-      <w:pPr>
+        <w:t>.</w:t>
+      </w:r>
+    </w:p>
+    <w:p>
+      <w:pPr>
+        <w:ind w:firstLine="643"/>
         <w:jc w:val="both"/>
         <w:rPr>
-          <w:sz w:val="28"/>
-          <w:szCs w:val="32"/>
-        </w:rPr>
-      </w:pPr>
-    </w:p>
-    <w:p>
-      <w:pPr>
-        <w:pStyle w:val="PargrafodaLista"/>
-        <w:numPr>
-          <w:ilvl w:val="0"/>
-          <w:numId w:val="4"/>
-        </w:numPr>
-        <w:jc w:val="both"/>
-        <w:rPr>
-          <w:sz w:val="28"/>
-          <w:szCs w:val="32"/>
-        </w:rPr>
-      </w:pPr>
-      <w:r>
-        <w:rPr>
-          <w:sz w:val="28"/>
-          <w:szCs w:val="32"/>
-        </w:rPr>
-        <w:br w:type="page"/>
-      </w:r>
-    </w:p>
-    <w:p/>
-    <w:p>
-      <w:pPr>
-        <w:pStyle w:val="Cabealho2"/>
-        <w:numPr>
-          <w:ilvl w:val="0"/>
-          <w:numId w:val="4"/>
-        </w:numPr>
-      </w:pPr>
-      <w:bookmarkStart w:id="9" w:name="_HTML_Summary_Creator"/>
-      <w:bookmarkStart w:id="10" w:name="_Toc432621570"/>
-      <w:bookmarkEnd w:id="9"/>
-      <w:r>
-        <w:t xml:space="preserve">HTML </w:t>
-      </w:r>
-      <w:proofErr w:type="spellStart"/>
-      <w:r>
-        <w:t>Summary</w:t>
-      </w:r>
-      <w:proofErr w:type="spellEnd"/>
-      <w:r>
-        <w:t xml:space="preserve"> </w:t>
-      </w:r>
-      <w:proofErr w:type="spellStart"/>
-      <w:r>
-        <w:t>Creator</w:t>
-      </w:r>
-      <w:bookmarkEnd w:id="10"/>
-      <w:proofErr w:type="spellEnd"/>
-    </w:p>
-    <w:p>
-      <w:pPr>
-        <w:jc w:val="both"/>
-        <w:rPr>
-          <w:sz w:val="28"/>
-          <w:szCs w:val="32"/>
-        </w:rPr>
-      </w:pPr>
-    </w:p>
-    <w:p>
-      <w:pPr>
-        <w:ind w:firstLine="643"/>
-        <w:rPr>
-          <w:sz w:val="24"/>
-        </w:rPr>
-      </w:pPr>
-      <w:r>
-        <w:rPr>
-          <w:sz w:val="24"/>
-        </w:rPr>
-        <w:t>A</w:t>
-      </w:r>
-      <w:r>
-        <w:rPr>
-          <w:sz w:val="24"/>
-        </w:rPr>
-        <w:t xml:space="preserve"> aplicaç</w:t>
-      </w:r>
-      <w:r>
-        <w:rPr>
-          <w:sz w:val="24"/>
-        </w:rPr>
-        <w:t xml:space="preserve">ão </w:t>
-      </w:r>
-      <w:r>
-        <w:rPr>
-          <w:sz w:val="24"/>
-        </w:rPr>
-        <w:t xml:space="preserve">HTML </w:t>
-      </w:r>
-      <w:proofErr w:type="spellStart"/>
-      <w:r>
-        <w:rPr>
-          <w:sz w:val="24"/>
-        </w:rPr>
-        <w:t>Summary</w:t>
-      </w:r>
-      <w:proofErr w:type="spellEnd"/>
-      <w:r>
-        <w:rPr>
-          <w:sz w:val="24"/>
-        </w:rPr>
-        <w:t xml:space="preserve"> </w:t>
-      </w:r>
-      <w:proofErr w:type="spellStart"/>
-      <w:r>
-        <w:rPr>
-          <w:sz w:val="24"/>
-        </w:rPr>
-        <w:t>Creator</w:t>
-      </w:r>
-      <w:proofErr w:type="spellEnd"/>
-      <w:r>
-        <w:rPr>
-          <w:sz w:val="24"/>
-        </w:rPr>
-        <w:t xml:space="preserve"> (</w:t>
+          <w:sz w:val="24"/>
+        </w:rPr>
+      </w:pPr>
+      <w:r>
+        <w:rPr>
+          <w:sz w:val="24"/>
+        </w:rPr>
+        <w:t>Ao iniciar</w:t>
+      </w:r>
+      <w:r>
+        <w:rPr>
+          <w:sz w:val="24"/>
+        </w:rPr>
+        <w:t xml:space="preserve"> primeiro valida o xml recebido através do xsd. De seguida, caso a validação seja positiva, </w:t>
+      </w:r>
+      <w:r>
+        <w:rPr>
+          <w:sz w:val="24"/>
+        </w:rPr>
+        <w:t xml:space="preserve">transforma-se </w:t>
+      </w:r>
+      <w:r>
+        <w:rPr>
+          <w:sz w:val="24"/>
+        </w:rPr>
+        <w:t xml:space="preserve">o xml </w:t>
+      </w:r>
+      <w:r>
+        <w:rPr>
+          <w:sz w:val="24"/>
+        </w:rPr>
+        <w:t>usando a stylesheet</w:t>
+      </w:r>
+      <w:r>
+        <w:rPr>
+          <w:sz w:val="24"/>
+        </w:rPr>
+        <w:t xml:space="preserve"> xsl (</w:t>
       </w:r>
       <w:r>
         <w:rPr>
           <w:i/>
           <w:sz w:val="24"/>
         </w:rPr>
-        <w:t>MainHtmlCreator.java</w:t>
-      </w:r>
-      <w:r>
-        <w:rPr>
-          <w:sz w:val="24"/>
-        </w:rPr>
-        <w:t xml:space="preserve">) </w:t>
-      </w:r>
-      <w:r>
-        <w:rPr>
-          <w:sz w:val="24"/>
-        </w:rPr>
-        <w:t xml:space="preserve">recebe </w:t>
-      </w:r>
-      <w:r>
-        <w:rPr>
-          <w:sz w:val="24"/>
-        </w:rPr>
-        <w:t xml:space="preserve">o </w:t>
-      </w:r>
-      <w:proofErr w:type="spellStart"/>
-      <w:r>
-        <w:rPr>
-          <w:sz w:val="24"/>
-        </w:rPr>
-        <w:t>xml</w:t>
-      </w:r>
-      <w:proofErr w:type="spellEnd"/>
-      <w:r>
-        <w:rPr>
-          <w:sz w:val="24"/>
-        </w:rPr>
-        <w:t xml:space="preserve"> </w:t>
-      </w:r>
-      <w:r>
-        <w:rPr>
-          <w:sz w:val="24"/>
-        </w:rPr>
-        <w:t xml:space="preserve">e gera uma </w:t>
-      </w:r>
-      <w:r>
-        <w:rPr>
-          <w:sz w:val="24"/>
-        </w:rPr>
-        <w:t>página HTML</w:t>
-      </w:r>
-      <w:r>
-        <w:rPr>
-          <w:sz w:val="24"/>
-        </w:rPr>
-        <w:t xml:space="preserve"> (</w:t>
-      </w:r>
-      <w:r>
-        <w:rPr>
-          <w:i/>
-          <w:sz w:val="24"/>
-        </w:rPr>
-        <w:t>full_smartphones_list.html</w:t>
-      </w:r>
-      <w:r>
-        <w:rPr>
-          <w:sz w:val="24"/>
-        </w:rPr>
-        <w:t>)</w:t>
+        <w:t>xsl_stylesheet.xsl</w:t>
+      </w:r>
+      <w:r>
+        <w:rPr>
+          <w:sz w:val="24"/>
+        </w:rPr>
+        <w:t>) numa página HTML</w:t>
       </w:r>
       <w:r>
         <w:rPr>
@@ -3009,98 +2198,6 @@
         </w:rPr>
         <w:t>.</w:t>
       </w:r>
-    </w:p>
-    <w:p>
-      <w:pPr>
-        <w:ind w:firstLine="643"/>
-        <w:rPr>
-          <w:sz w:val="24"/>
-        </w:rPr>
-      </w:pPr>
-      <w:r>
-        <w:rPr>
-          <w:sz w:val="24"/>
-        </w:rPr>
-        <w:t xml:space="preserve">Para gerar a página HTML primeiro valida o </w:t>
-      </w:r>
-      <w:proofErr w:type="spellStart"/>
-      <w:r>
-        <w:rPr>
-          <w:sz w:val="24"/>
-        </w:rPr>
-        <w:t>xml</w:t>
-      </w:r>
-      <w:proofErr w:type="spellEnd"/>
-      <w:r>
-        <w:rPr>
-          <w:sz w:val="24"/>
-        </w:rPr>
-        <w:t xml:space="preserve"> recebido através do </w:t>
-      </w:r>
-      <w:proofErr w:type="spellStart"/>
-      <w:r>
-        <w:rPr>
-          <w:sz w:val="24"/>
-        </w:rPr>
-        <w:t>xsd</w:t>
-      </w:r>
-      <w:proofErr w:type="spellEnd"/>
-      <w:r>
-        <w:rPr>
-          <w:sz w:val="24"/>
-        </w:rPr>
-        <w:t xml:space="preserve">. De seguida, caso a validação seja positiva, o </w:t>
-      </w:r>
-      <w:proofErr w:type="spellStart"/>
-      <w:r>
-        <w:rPr>
-          <w:sz w:val="24"/>
-        </w:rPr>
-        <w:t>xml</w:t>
-      </w:r>
-      <w:proofErr w:type="spellEnd"/>
-      <w:r>
-        <w:rPr>
-          <w:sz w:val="24"/>
-        </w:rPr>
-        <w:t xml:space="preserve"> em conjunto com o </w:t>
-      </w:r>
-      <w:proofErr w:type="spellStart"/>
-      <w:r>
-        <w:rPr>
-          <w:sz w:val="24"/>
-        </w:rPr>
-        <w:t>xsl</w:t>
-      </w:r>
-      <w:proofErr w:type="spellEnd"/>
-      <w:r>
-        <w:rPr>
-          <w:sz w:val="24"/>
-        </w:rPr>
-        <w:t xml:space="preserve"> (</w:t>
-      </w:r>
-      <w:r>
-        <w:rPr>
-          <w:i/>
-          <w:sz w:val="24"/>
-        </w:rPr>
-        <w:t>xsl_stylesheet.xsl</w:t>
-      </w:r>
-      <w:r>
-        <w:rPr>
-          <w:sz w:val="24"/>
-        </w:rPr>
-        <w:t>) geram o ficheiro.</w:t>
-      </w:r>
-    </w:p>
-    <w:p>
-      <w:pPr>
-        <w:ind w:firstLine="283"/>
-        <w:rPr>
-          <w:sz w:val="24"/>
-          <w:u w:val="single"/>
-        </w:rPr>
-      </w:pPr>
     </w:p>
     <w:p>
       <w:pPr>
@@ -3114,8 +2211,8 @@
         </w:rPr>
         <w:drawing>
           <wp:inline distT="0" distB="0" distL="0" distR="0" wp14:anchorId="1DEF5509" wp14:editId="019DED73">
-            <wp:extent cx="5400040" cy="2546402"/>
-            <wp:effectExtent l="0" t="0" r="0" b="6350"/>
+            <wp:extent cx="5420033" cy="2555829"/>
+            <wp:effectExtent l="0" t="0" r="0" b="0"/>
             <wp:docPr id="3" name="Imagem 3" descr="D:\Eng. Informática\Integração de Sistemas\Projecto 1\pagina_html.png"/>
             <wp:cNvGraphicFramePr>
               <a:graphicFrameLocks xmlns:a="http://schemas.openxmlformats.org/drawingml/2006/main" noChangeAspect="1"/>
@@ -3145,7 +2242,7 @@
                   <pic:spPr bwMode="auto">
                     <a:xfrm>
                       <a:off x="0" y="0"/>
-                      <a:ext cx="5400040" cy="2546402"/>
+                      <a:ext cx="5469061" cy="2578948"/>
                     </a:xfrm>
                     <a:prstGeom prst="rect">
                       <a:avLst/>
@@ -3166,61 +2263,52 @@
       <w:pPr>
         <w:pStyle w:val="Legenda"/>
         <w:rPr>
-          <w:sz w:val="28"/>
-        </w:rPr>
-      </w:pPr>
-      <w:r>
+          <w:sz w:val="24"/>
+        </w:rPr>
+      </w:pPr>
+      <w:r>
+        <w:rPr>
+          <w:sz w:val="18"/>
+        </w:rPr>
         <w:t xml:space="preserve">Figura </w:t>
       </w:r>
-      <w:fldSimple w:instr=" SEQ Figura \* ARABIC ">
-        <w:r>
-          <w:rPr>
-            <w:noProof/>
-          </w:rPr>
-          <w:t>2</w:t>
-        </w:r>
-      </w:fldSimple>
-      <w:r>
-        <w:t xml:space="preserve"> - Página HTML gerada pelo HTML </w:t>
-      </w:r>
-      <w:proofErr w:type="spellStart"/>
-      <w:r>
-        <w:t>Summary</w:t>
-      </w:r>
-      <w:proofErr w:type="spellEnd"/>
-      <w:r>
-        <w:t xml:space="preserve"> </w:t>
-      </w:r>
-      <w:proofErr w:type="spellStart"/>
-      <w:r>
-        <w:t>Creator</w:t>
-      </w:r>
-      <w:proofErr w:type="spellEnd"/>
-    </w:p>
-    <w:p>
-      <w:pPr>
-        <w:rPr>
-          <w:sz w:val="28"/>
-        </w:rPr>
-      </w:pPr>
-    </w:p>
-    <w:p>
-      <w:pPr>
-        <w:rPr>
-          <w:sz w:val="28"/>
-        </w:rPr>
-      </w:pPr>
-    </w:p>
-    <w:p>
-      <w:pPr>
-        <w:rPr>
-          <w:sz w:val="28"/>
-        </w:rPr>
-      </w:pPr>
-    </w:p>
-    <w:p>
-      <w:r>
-        <w:br w:type="page"/>
+      <w:r>
+        <w:rPr>
+          <w:sz w:val="18"/>
+        </w:rPr>
+        <w:fldChar w:fldCharType="begin"/>
+      </w:r>
+      <w:r>
+        <w:rPr>
+          <w:sz w:val="18"/>
+        </w:rPr>
+        <w:instrText xml:space="preserve"> SEQ Figura \* ARABIC </w:instrText>
+      </w:r>
+      <w:r>
+        <w:rPr>
+          <w:sz w:val="18"/>
+        </w:rPr>
+        <w:fldChar w:fldCharType="separate"/>
+      </w:r>
+      <w:r>
+        <w:rPr>
+          <w:noProof/>
+          <w:sz w:val="18"/>
+        </w:rPr>
+        <w:t>2</w:t>
+      </w:r>
+      <w:r>
+        <w:rPr>
+          <w:noProof/>
+          <w:sz w:val="18"/>
+        </w:rPr>
+        <w:fldChar w:fldCharType="end"/>
+      </w:r>
+      <w:r>
+        <w:rPr>
+          <w:sz w:val="18"/>
+        </w:rPr>
+        <w:t xml:space="preserve"> - Página HTML gerada pelo HTML Summary Creator</w:t>
       </w:r>
     </w:p>
     <w:p/>
@@ -3232,18 +2320,16 @@
           <w:numId w:val="4"/>
         </w:numPr>
       </w:pPr>
-      <w:bookmarkStart w:id="11" w:name="_Price_Keeper"/>
-      <w:bookmarkStart w:id="12" w:name="_Toc432621571"/>
-      <w:bookmarkEnd w:id="11"/>
+      <w:bookmarkStart w:id="9" w:name="_Price_Keeper"/>
+      <w:bookmarkStart w:id="10" w:name="_Toc432698090"/>
+      <w:bookmarkEnd w:id="9"/>
       <w:r>
         <w:t xml:space="preserve">Price </w:t>
       </w:r>
-      <w:proofErr w:type="spellStart"/>
       <w:r>
         <w:t>Keeper</w:t>
       </w:r>
-      <w:bookmarkEnd w:id="12"/>
-      <w:proofErr w:type="spellEnd"/>
+      <w:bookmarkEnd w:id="10"/>
     </w:p>
     <w:p>
       <w:pPr>
@@ -3254,121 +2340,94 @@
     </w:p>
     <w:p>
       <w:pPr>
-        <w:rPr>
-          <w:sz w:val="24"/>
-        </w:rPr>
-      </w:pPr>
-      <w:proofErr w:type="spellStart"/>
-      <w:r>
-        <w:rPr>
-          <w:sz w:val="24"/>
-        </w:rPr>
-        <w:t>MainKeeper</w:t>
-      </w:r>
-      <w:proofErr w:type="spellEnd"/>
-      <w:r>
-        <w:rPr>
-          <w:sz w:val="24"/>
-        </w:rPr>
-        <w:t>:</w:t>
-      </w:r>
-    </w:p>
-    <w:p>
-      <w:pPr>
-        <w:rPr>
-          <w:sz w:val="24"/>
-        </w:rPr>
-      </w:pPr>
-      <w:proofErr w:type="spellStart"/>
-      <w:r>
-        <w:rPr>
-          <w:sz w:val="24"/>
-        </w:rPr>
-        <w:t>FatherKeeper</w:t>
-      </w:r>
-      <w:proofErr w:type="spellEnd"/>
-    </w:p>
-    <w:p>
-      <w:pPr>
-        <w:rPr>
-          <w:sz w:val="24"/>
-        </w:rPr>
-      </w:pPr>
-      <w:proofErr w:type="spellStart"/>
-      <w:r>
-        <w:rPr>
-          <w:sz w:val="24"/>
-        </w:rPr>
-        <w:t>TopicListener</w:t>
-      </w:r>
-      <w:proofErr w:type="spellEnd"/>
-    </w:p>
-    <w:p>
-      <w:pPr>
-        <w:rPr>
-          <w:sz w:val="24"/>
-        </w:rPr>
-      </w:pPr>
-      <w:proofErr w:type="spellStart"/>
-      <w:r>
-        <w:rPr>
-          <w:sz w:val="24"/>
-        </w:rPr>
-        <w:t>QueueListener</w:t>
-      </w:r>
-      <w:proofErr w:type="spellEnd"/>
-    </w:p>
-    <w:p>
-      <w:pPr>
-        <w:rPr>
-          <w:sz w:val="24"/>
-        </w:rPr>
-      </w:pPr>
-      <w:r>
-        <w:rPr>
-          <w:sz w:val="24"/>
-        </w:rPr>
-        <w:t>Responder</w:t>
-      </w:r>
-    </w:p>
-    <w:p>
-      <w:pPr>
-        <w:rPr>
-          <w:sz w:val="24"/>
-        </w:rPr>
-      </w:pPr>
-      <w:proofErr w:type="spellStart"/>
-      <w:r>
-        <w:rPr>
-          <w:sz w:val="24"/>
-        </w:rPr>
-        <w:t>ListOfT</w:t>
-      </w:r>
-      <w:r>
-        <w:rPr>
-          <w:sz w:val="24"/>
-        </w:rPr>
-        <w:t>hings</w:t>
-      </w:r>
-      <w:proofErr w:type="spellEnd"/>
-    </w:p>
-    <w:p>
-      <w:pPr>
-        <w:rPr>
-          <w:sz w:val="28"/>
-        </w:rPr>
-      </w:pPr>
-    </w:p>
-    <w:p>
-      <w:pPr>
-        <w:rPr>
-          <w:sz w:val="28"/>
-        </w:rPr>
-      </w:pPr>
-    </w:p>
-    <w:p>
-      <w:r>
-        <w:br w:type="page"/>
+        <w:ind w:firstLine="643"/>
+        <w:jc w:val="both"/>
+        <w:rPr>
+          <w:sz w:val="24"/>
+        </w:rPr>
+      </w:pPr>
+      <w:r>
+        <w:rPr>
+          <w:sz w:val="24"/>
+        </w:rPr>
+        <w:t>Price Keeper é a aplicação que mantém em memória os preços dos smartphones e comunica com o WebCrawler e os Clientes/Price Requesters.</w:t>
+      </w:r>
+    </w:p>
+    <w:p>
+      <w:pPr>
+        <w:ind w:firstLine="643"/>
+        <w:jc w:val="both"/>
+        <w:rPr>
+          <w:sz w:val="24"/>
+        </w:rPr>
+      </w:pPr>
+      <w:r>
+        <w:rPr>
+          <w:sz w:val="24"/>
+        </w:rPr>
+        <w:t xml:space="preserve">Ao iniciar </w:t>
+      </w:r>
+      <w:r>
+        <w:rPr>
+          <w:sz w:val="24"/>
+        </w:rPr>
+        <w:t>o MainKeeper põe a correr o Father Keeper, que por sua vez inicia dois processos filho (</w:t>
+      </w:r>
+      <w:r>
+        <w:rPr>
+          <w:i/>
+          <w:sz w:val="24"/>
+        </w:rPr>
+        <w:t>TopicListener.java</w:t>
+      </w:r>
+      <w:r>
+        <w:rPr>
+          <w:sz w:val="24"/>
+        </w:rPr>
+        <w:t xml:space="preserve">, </w:t>
+      </w:r>
+      <w:r>
+        <w:rPr>
+          <w:i/>
+          <w:sz w:val="24"/>
+        </w:rPr>
+        <w:t>QueueListener.java</w:t>
+      </w:r>
+      <w:r>
+        <w:rPr>
+          <w:sz w:val="24"/>
+        </w:rPr>
+        <w:t>).</w:t>
+      </w:r>
+      <w:r>
+        <w:rPr>
+          <w:sz w:val="24"/>
+        </w:rPr>
+        <w:t xml:space="preserve"> O FatherKeeper mantém uma lista </w:t>
+      </w:r>
+      <w:r>
+        <w:rPr>
+          <w:sz w:val="24"/>
+        </w:rPr>
+        <w:t xml:space="preserve">atualizada </w:t>
+      </w:r>
+      <w:r>
+        <w:rPr>
+          <w:sz w:val="24"/>
+        </w:rPr>
+        <w:t>dos smartphones e fica à espera</w:t>
+      </w:r>
+      <w:r>
+        <w:rPr>
+          <w:sz w:val="24"/>
+        </w:rPr>
+        <w:t xml:space="preserve"> de ações dos seus filhos</w:t>
+      </w:r>
+      <w:r>
+        <w:rPr>
+          <w:sz w:val="24"/>
+        </w:rPr>
+        <w:t>.</w:t>
       </w:r>
     </w:p>
     <w:p/>
@@ -3380,78 +2439,110 @@
           <w:numId w:val="4"/>
         </w:numPr>
       </w:pPr>
-      <w:bookmarkStart w:id="13" w:name="_Toc432621572"/>
-      <w:proofErr w:type="spellStart"/>
+      <w:bookmarkStart w:id="11" w:name="_Toc432698091"/>
       <w:r>
         <w:t>Queue</w:t>
       </w:r>
-      <w:proofErr w:type="spellEnd"/>
       <w:r>
         <w:t>/</w:t>
       </w:r>
-      <w:proofErr w:type="spellStart"/>
       <w:r>
         <w:t>Temporary</w:t>
       </w:r>
-      <w:proofErr w:type="spellEnd"/>
-      <w:r>
-        <w:t xml:space="preserve"> </w:t>
-      </w:r>
-      <w:proofErr w:type="spellStart"/>
-      <w:r>
-        <w:t>Queue</w:t>
-      </w:r>
-      <w:bookmarkEnd w:id="13"/>
-      <w:proofErr w:type="spellEnd"/>
-    </w:p>
-    <w:p>
-      <w:pPr>
-        <w:rPr>
-          <w:sz w:val="28"/>
-        </w:rPr>
-      </w:pPr>
-    </w:p>
-    <w:p>
-      <w:pPr>
-        <w:rPr>
-          <w:sz w:val="28"/>
-        </w:rPr>
-      </w:pPr>
-    </w:p>
-    <w:p>
-      <w:pPr>
-        <w:rPr>
-          <w:sz w:val="28"/>
-        </w:rPr>
-      </w:pPr>
-    </w:p>
-    <w:p>
-      <w:pPr>
-        <w:rPr>
-          <w:sz w:val="28"/>
-        </w:rPr>
-      </w:pPr>
-    </w:p>
-    <w:p>
-      <w:pPr>
-        <w:rPr>
-          <w:sz w:val="28"/>
-        </w:rPr>
-      </w:pPr>
-    </w:p>
-    <w:p>
-      <w:pPr>
-        <w:rPr>
-          <w:sz w:val="28"/>
-        </w:rPr>
-      </w:pPr>
-    </w:p>
-    <w:p>
-      <w:r>
-        <w:br w:type="page"/>
-      </w:r>
-    </w:p>
-    <w:p/>
+      <w:r>
+        <w:t xml:space="preserve"> Queue</w:t>
+      </w:r>
+      <w:bookmarkEnd w:id="11"/>
+    </w:p>
+    <w:p>
+      <w:pPr>
+        <w:rPr>
+          <w:sz w:val="24"/>
+        </w:rPr>
+      </w:pPr>
+    </w:p>
+    <w:p>
+      <w:pPr>
+        <w:ind w:firstLine="643"/>
+        <w:jc w:val="both"/>
+        <w:rPr>
+          <w:sz w:val="24"/>
+        </w:rPr>
+      </w:pPr>
+      <w:r>
+        <w:rPr>
+          <w:sz w:val="24"/>
+        </w:rPr>
+        <w:t xml:space="preserve">TopicListener é a aplicação que comunica com o JMS (PlayTopic), ficando à escuta de mensagens vindas do WebCrawler. Ao receber o xml do WebCrawler este faz </w:t>
+      </w:r>
+      <w:r>
+        <w:rPr>
+          <w:sz w:val="24"/>
+        </w:rPr>
+        <w:t>unmarshal</w:t>
+      </w:r>
+      <w:r>
+        <w:rPr>
+          <w:sz w:val="24"/>
+        </w:rPr>
+        <w:t xml:space="preserve"> (XML -&gt; Java Object) e envia para o FatherKeeper que guarda a informação em memória. </w:t>
+      </w:r>
+    </w:p>
+    <w:p>
+      <w:pPr>
+        <w:ind w:firstLine="643"/>
+        <w:jc w:val="both"/>
+        <w:rPr>
+          <w:sz w:val="24"/>
+        </w:rPr>
+      </w:pPr>
+      <w:r>
+        <w:rPr>
+          <w:sz w:val="24"/>
+        </w:rPr>
+        <w:t xml:space="preserve">QueueListener é a aplicação que comunica com o JMS (PlayQueue) para receber as mensagens/requests dos Clientes. Uma vez que recebe a mensagem cria uma </w:t>
+      </w:r>
+      <w:r>
+        <w:rPr>
+          <w:i/>
+          <w:sz w:val="24"/>
+        </w:rPr>
+        <w:t>Thead</w:t>
+      </w:r>
+      <w:r>
+        <w:rPr>
+          <w:sz w:val="24"/>
+        </w:rPr>
+        <w:t xml:space="preserve"> (</w:t>
+      </w:r>
+      <w:r>
+        <w:rPr>
+          <w:i/>
+          <w:sz w:val="24"/>
+        </w:rPr>
+        <w:t>Responder.java</w:t>
+      </w:r>
+      <w:r>
+        <w:rPr>
+          <w:sz w:val="24"/>
+        </w:rPr>
+        <w:t>) para resposta onde se liga à Temporary Queue do Cliente em escuta e envia-lhe a resposta (preço do smartphone procurado).</w:t>
+      </w:r>
+    </w:p>
+    <w:p>
+      <w:pPr>
+        <w:rPr>
+          <w:sz w:val="24"/>
+        </w:rPr>
+      </w:pPr>
+    </w:p>
+    <w:p>
+      <w:pPr>
+        <w:rPr>
+          <w:sz w:val="24"/>
+        </w:rPr>
+      </w:pPr>
+    </w:p>
     <w:p>
       <w:pPr>
         <w:pStyle w:val="Cabealho2"/>
@@ -3460,9 +2551,9 @@
           <w:numId w:val="4"/>
         </w:numPr>
       </w:pPr>
-      <w:bookmarkStart w:id="14" w:name="_Clients/Requesters"/>
-      <w:bookmarkStart w:id="15" w:name="_Toc432621573"/>
-      <w:bookmarkEnd w:id="14"/>
+      <w:bookmarkStart w:id="12" w:name="_Clients/Requesters"/>
+      <w:bookmarkStart w:id="13" w:name="_Toc432698092"/>
+      <w:bookmarkEnd w:id="12"/>
       <w:r>
         <w:t>Client</w:t>
       </w:r>
@@ -3475,12 +2566,10 @@
       <w:r>
         <w:t xml:space="preserve">Price </w:t>
       </w:r>
-      <w:proofErr w:type="spellStart"/>
       <w:r>
         <w:t>Requester</w:t>
       </w:r>
-      <w:bookmarkEnd w:id="15"/>
-      <w:proofErr w:type="spellEnd"/>
+      <w:bookmarkEnd w:id="13"/>
     </w:p>
     <w:p>
       <w:pPr>
@@ -3503,19 +2592,17 @@
         </w:rPr>
         <w:t xml:space="preserve">A aplicação </w:t>
       </w:r>
-      <w:proofErr w:type="spellStart"/>
-      <w:r>
-        <w:rPr>
-          <w:sz w:val="24"/>
-        </w:rPr>
-        <w:t>Requester</w:t>
-      </w:r>
-      <w:proofErr w:type="spellEnd"/>
-      <w:r>
-        <w:rPr>
-          <w:sz w:val="24"/>
-        </w:rPr>
-        <w:t xml:space="preserve"> (</w:t>
+      <w:r>
+        <w:rPr>
+          <w:sz w:val="24"/>
+        </w:rPr>
+        <w:t xml:space="preserve">Price </w:t>
+      </w:r>
+      <w:r>
+        <w:rPr>
+          <w:sz w:val="24"/>
+        </w:rPr>
+        <w:t>Requester (</w:t>
       </w:r>
       <w:r>
         <w:rPr>
@@ -3552,16 +2639,8 @@
         <w:rPr>
           <w:sz w:val="24"/>
         </w:rPr>
-        <w:t xml:space="preserve"> </w:t>
-      </w:r>
-      <w:proofErr w:type="spellStart"/>
-      <w:r>
-        <w:rPr>
-          <w:sz w:val="24"/>
-        </w:rPr>
-        <w:t>smartphone</w:t>
-      </w:r>
-      <w:proofErr w:type="spellEnd"/>
+        <w:t xml:space="preserve"> smartphone</w:t>
+      </w:r>
       <w:r>
         <w:rPr>
           <w:sz w:val="24"/>
@@ -3581,64 +2660,131 @@
         <w:rPr>
           <w:sz w:val="24"/>
         </w:rPr>
-        <w:t xml:space="preserve">Esta liga-se ao Price </w:t>
-      </w:r>
-      <w:proofErr w:type="spellStart"/>
-      <w:r>
-        <w:rPr>
-          <w:sz w:val="24"/>
-        </w:rPr>
-        <w:t>Keeper</w:t>
-      </w:r>
-      <w:proofErr w:type="spellEnd"/>
-      <w:r>
-        <w:rPr>
-          <w:sz w:val="24"/>
-        </w:rPr>
-        <w:t xml:space="preserve"> e envia as pesquisas para a </w:t>
-      </w:r>
-      <w:proofErr w:type="spellStart"/>
+        <w:t>Ao iniciar a aplicação o utilizador introduz o nome do smartphone que quer saber o preço. Após a receção do pedido a aplicação cria uma Temporary Queue para ficar à escuta de uma resposta.</w:t>
+      </w:r>
+    </w:p>
+    <w:p>
+      <w:pPr>
+        <w:ind w:firstLine="643"/>
+        <w:jc w:val="both"/>
+        <w:rPr>
+          <w:sz w:val="24"/>
+        </w:rPr>
+      </w:pPr>
+      <w:r>
+        <w:rPr>
+          <w:sz w:val="24"/>
+        </w:rPr>
+        <w:t>Entretanto</w:t>
+      </w:r>
+      <w:r>
+        <w:rPr>
+          <w:sz w:val="24"/>
+        </w:rPr>
+        <w:t xml:space="preserve"> liga-se </w:t>
+      </w:r>
+      <w:r>
+        <w:rPr>
+          <w:sz w:val="24"/>
+        </w:rPr>
+        <w:t>ao JMS (Play</w:t>
+      </w:r>
       <w:r>
         <w:rPr>
           <w:sz w:val="24"/>
         </w:rPr>
         <w:t>Queue</w:t>
       </w:r>
-      <w:proofErr w:type="spellEnd"/>
-      <w:r>
-        <w:rPr>
-          <w:sz w:val="24"/>
-        </w:rPr>
-        <w:t xml:space="preserve">. Após enviar uma pesquisa esta fica </w:t>
-      </w:r>
-      <w:r>
-        <w:rPr>
-          <w:sz w:val="24"/>
-        </w:rPr>
-        <w:t xml:space="preserve">à espera da resposta. A resposta será recebida através de uma </w:t>
-      </w:r>
-      <w:proofErr w:type="spellStart"/>
-      <w:r>
-        <w:rPr>
-          <w:sz w:val="24"/>
-        </w:rPr>
-        <w:t>Temporary</w:t>
-      </w:r>
-      <w:proofErr w:type="spellEnd"/>
-      <w:r>
-        <w:rPr>
-          <w:sz w:val="24"/>
-        </w:rPr>
-        <w:t xml:space="preserve"> </w:t>
-      </w:r>
-      <w:proofErr w:type="spellStart"/>
-      <w:r>
-        <w:rPr>
-          <w:sz w:val="24"/>
-        </w:rPr>
-        <w:t>Queue</w:t>
-      </w:r>
-      <w:proofErr w:type="spellEnd"/>
+      <w:r>
+        <w:rPr>
+          <w:sz w:val="24"/>
+        </w:rPr>
+        <w:t>)</w:t>
+      </w:r>
+      <w:r>
+        <w:rPr>
+          <w:sz w:val="24"/>
+        </w:rPr>
+        <w:t xml:space="preserve"> e </w:t>
+      </w:r>
+      <w:r>
+        <w:rPr>
+          <w:sz w:val="24"/>
+        </w:rPr>
+        <w:t>envia a pesquisa</w:t>
+      </w:r>
+      <w:r>
+        <w:rPr>
+          <w:sz w:val="24"/>
+        </w:rPr>
+        <w:t xml:space="preserve"> com a informação de qual </w:t>
+      </w:r>
+      <w:r>
+        <w:rPr>
+          <w:sz w:val="24"/>
+        </w:rPr>
+        <w:t>é a sua T</w:t>
+      </w:r>
+      <w:r>
+        <w:rPr>
+          <w:sz w:val="24"/>
+        </w:rPr>
+        <w:t xml:space="preserve">emporary </w:t>
+      </w:r>
+      <w:r>
+        <w:rPr>
+          <w:sz w:val="24"/>
+        </w:rPr>
+        <w:t>Q</w:t>
+      </w:r>
+      <w:r>
+        <w:rPr>
+          <w:sz w:val="24"/>
+        </w:rPr>
+        <w:t>ueue para receber a resposta</w:t>
+      </w:r>
+      <w:r>
+        <w:rPr>
+          <w:sz w:val="24"/>
+        </w:rPr>
+        <w:t xml:space="preserve">. </w:t>
+      </w:r>
+      <w:r>
+        <w:rPr>
+          <w:sz w:val="24"/>
+        </w:rPr>
+        <w:t>A</w:t>
+      </w:r>
+      <w:r>
+        <w:rPr>
+          <w:sz w:val="24"/>
+        </w:rPr>
+        <w:t>o receber a resposta termina a T</w:t>
+      </w:r>
+      <w:r>
+        <w:rPr>
+          <w:sz w:val="24"/>
+        </w:rPr>
+        <w:t xml:space="preserve">emporary </w:t>
+      </w:r>
+      <w:r>
+        <w:rPr>
+          <w:sz w:val="24"/>
+        </w:rPr>
+        <w:t>Q</w:t>
+      </w:r>
+      <w:r>
+        <w:rPr>
+          <w:sz w:val="24"/>
+        </w:rPr>
+        <w:t>ueue dedicada a essa pesquisa</w:t>
+      </w:r>
+      <w:r>
+        <w:rPr>
+          <w:sz w:val="24"/>
+        </w:rPr>
+        <w:t xml:space="preserve"> e fica à espera de novo pedido do utilizador</w:t>
+      </w:r>
       <w:r>
         <w:rPr>
           <w:sz w:val="24"/>
@@ -3654,11 +2800,29 @@
       </w:pPr>
     </w:p>
     <w:p>
-      <w:pPr>
-        <w:rPr>
-          <w:sz w:val="24"/>
-        </w:rPr>
-      </w:pPr>
+      <w:r>
+        <w:br w:type="page"/>
+      </w:r>
+    </w:p>
+    <w:p/>
+    <w:p>
+      <w:pPr>
+        <w:pStyle w:val="Cabealho1"/>
+      </w:pPr>
+      <w:bookmarkStart w:id="14" w:name="_Toc432698093"/>
+      <w:r>
+        <w:t>Test</w:t>
+      </w:r>
+      <w:r>
+        <w:t>e</w:t>
+      </w:r>
+      <w:r>
+        <w:t>s</w:t>
+      </w:r>
+      <w:r>
+        <w:t xml:space="preserve"> e Conclusões</w:t>
+      </w:r>
+      <w:bookmarkEnd w:id="14"/>
     </w:p>
     <w:p>
       <w:pPr>
@@ -3669,42 +2833,7 @@
     </w:p>
     <w:p>
       <w:pPr>
-        <w:rPr>
-          <w:sz w:val="28"/>
-        </w:rPr>
-      </w:pPr>
-    </w:p>
-    <w:p>
-      <w:r>
-        <w:br w:type="page"/>
-      </w:r>
-    </w:p>
-    <w:p/>
-    <w:p>
-      <w:pPr>
-        <w:pStyle w:val="Cabealho1"/>
-      </w:pPr>
-      <w:bookmarkStart w:id="16" w:name="_Toc432621574"/>
-      <w:r>
-        <w:t>Test</w:t>
-      </w:r>
-      <w:r>
-        <w:t>e</w:t>
-      </w:r>
-      <w:r>
-        <w:t>s</w:t>
-      </w:r>
-      <w:bookmarkEnd w:id="16"/>
-    </w:p>
-    <w:p>
-      <w:pPr>
-        <w:rPr>
-          <w:sz w:val="28"/>
-        </w:rPr>
-      </w:pPr>
-    </w:p>
-    <w:p>
-      <w:pPr>
+        <w:ind w:firstLine="708"/>
         <w:rPr>
           <w:sz w:val="24"/>
         </w:rPr>
@@ -3729,19 +2858,12 @@
           <w:sz w:val="24"/>
         </w:rPr>
       </w:pPr>
-      <w:proofErr w:type="spellStart"/>
-      <w:r>
-        <w:rPr>
-          <w:sz w:val="24"/>
-        </w:rPr>
-        <w:t>Webcrawler</w:t>
-      </w:r>
-      <w:proofErr w:type="spellEnd"/>
-      <w:r>
-        <w:rPr>
-          <w:sz w:val="24"/>
-        </w:rPr>
-        <w:t>:</w:t>
+      <w:r>
+        <w:rPr>
+          <w:b/>
+          <w:sz w:val="24"/>
+        </w:rPr>
+        <w:t>Webcrawler:</w:t>
       </w:r>
     </w:p>
     <w:p>
@@ -3759,21 +2881,13 @@
         <w:rPr>
           <w:sz w:val="24"/>
         </w:rPr>
-        <w:t xml:space="preserve">Se a conexão com o </w:t>
-      </w:r>
-      <w:proofErr w:type="gramStart"/>
-      <w:r>
-        <w:rPr>
-          <w:sz w:val="24"/>
-        </w:rPr>
-        <w:t>website</w:t>
-      </w:r>
-      <w:proofErr w:type="gramEnd"/>
-      <w:r>
-        <w:rPr>
-          <w:sz w:val="24"/>
-        </w:rPr>
-        <w:t xml:space="preserve"> falhar utilizar a cópia local do site</w:t>
+        <w:t>Se a conexão com o website falhar utilizar a cópia local do site</w:t>
+      </w:r>
+      <w:r>
+        <w:rPr>
+          <w:sz w:val="24"/>
+        </w:rPr>
+        <w:t>;</w:t>
       </w:r>
     </w:p>
     <w:p>
@@ -3791,35 +2905,13 @@
         <w:rPr>
           <w:sz w:val="24"/>
         </w:rPr>
-        <w:t xml:space="preserve">Se a conexão com o servidor </w:t>
-      </w:r>
-      <w:proofErr w:type="spellStart"/>
-      <w:r>
-        <w:rPr>
-          <w:sz w:val="24"/>
-        </w:rPr>
-        <w:t>Wildfly</w:t>
-      </w:r>
-      <w:proofErr w:type="spellEnd"/>
-      <w:r>
-        <w:rPr>
-          <w:sz w:val="24"/>
-        </w:rPr>
-        <w:t xml:space="preserve"> falhar criar o ficheiro </w:t>
-      </w:r>
-      <w:proofErr w:type="spellStart"/>
-      <w:r>
-        <w:rPr>
-          <w:sz w:val="24"/>
-        </w:rPr>
-        <w:t>xml</w:t>
-      </w:r>
-      <w:proofErr w:type="spellEnd"/>
-      <w:r>
-        <w:rPr>
-          <w:sz w:val="24"/>
-        </w:rPr>
-        <w:t xml:space="preserve"> e guardar lá a informação</w:t>
+        <w:t>Se a conexão com o servidor Wildfly falhar criar o ficheiro xml e guardar lá a informação</w:t>
+      </w:r>
+      <w:r>
+        <w:rPr>
+          <w:sz w:val="24"/>
+        </w:rPr>
+        <w:t>;</w:t>
       </w:r>
     </w:p>
     <w:p>
@@ -3837,76 +2929,21 @@
         <w:rPr>
           <w:sz w:val="24"/>
         </w:rPr>
-        <w:t xml:space="preserve">Se ao iniciar existir um ficheiro </w:t>
-      </w:r>
-      <w:proofErr w:type="spellStart"/>
-      <w:r>
-        <w:rPr>
-          <w:sz w:val="24"/>
-        </w:rPr>
-        <w:t>xml</w:t>
-      </w:r>
-      <w:proofErr w:type="spellEnd"/>
-      <w:r>
-        <w:rPr>
-          <w:sz w:val="24"/>
-        </w:rPr>
-        <w:t xml:space="preserve"> guardado em sistema enviar esse ficheiro em vez de fazer o </w:t>
-      </w:r>
-      <w:proofErr w:type="spellStart"/>
-      <w:r>
-        <w:rPr>
-          <w:sz w:val="24"/>
-        </w:rPr>
-        <w:t>parsing</w:t>
-      </w:r>
-      <w:proofErr w:type="spellEnd"/>
-      <w:r>
-        <w:rPr>
-          <w:sz w:val="24"/>
-        </w:rPr>
-        <w:t xml:space="preserve"> e de seguida apagá-lo.</w:t>
-      </w:r>
-    </w:p>
-    <w:p>
-      <w:pPr>
-        <w:rPr>
-          <w:sz w:val="24"/>
-        </w:rPr>
-      </w:pPr>
-      <w:r>
-        <w:rPr>
-          <w:sz w:val="24"/>
-        </w:rPr>
-        <w:t xml:space="preserve">HTML </w:t>
-      </w:r>
-      <w:proofErr w:type="spellStart"/>
-      <w:r>
-        <w:rPr>
-          <w:sz w:val="24"/>
-        </w:rPr>
-        <w:t>Summary</w:t>
-      </w:r>
-      <w:proofErr w:type="spellEnd"/>
-      <w:r>
-        <w:rPr>
-          <w:sz w:val="24"/>
-        </w:rPr>
-        <w:t xml:space="preserve"> </w:t>
-      </w:r>
-      <w:proofErr w:type="spellStart"/>
-      <w:r>
-        <w:rPr>
-          <w:sz w:val="24"/>
-        </w:rPr>
-        <w:t>Creator</w:t>
-      </w:r>
-      <w:proofErr w:type="spellEnd"/>
-      <w:r>
-        <w:rPr>
-          <w:sz w:val="24"/>
-        </w:rPr>
-        <w:t>:</w:t>
+        <w:t>Se ao iniciar existir um ficheiro xml guardado em sistema enviar esse ficheiro em vez de fazer o parsing e de seguida apagá-lo.</w:t>
+      </w:r>
+    </w:p>
+    <w:p>
+      <w:pPr>
+        <w:rPr>
+          <w:sz w:val="24"/>
+        </w:rPr>
+      </w:pPr>
+      <w:r>
+        <w:rPr>
+          <w:b/>
+          <w:sz w:val="24"/>
+        </w:rPr>
+        <w:t>HTML Summary Creator:</w:t>
       </w:r>
     </w:p>
     <w:p>
@@ -3924,21 +2961,13 @@
         <w:rPr>
           <w:sz w:val="24"/>
         </w:rPr>
-        <w:t>Receber a mensagem (</w:t>
-      </w:r>
-      <w:proofErr w:type="spellStart"/>
-      <w:r>
-        <w:rPr>
-          <w:sz w:val="24"/>
-        </w:rPr>
-        <w:t>xml</w:t>
-      </w:r>
-      <w:proofErr w:type="spellEnd"/>
-      <w:r>
-        <w:rPr>
-          <w:sz w:val="24"/>
-        </w:rPr>
-        <w:t>)</w:t>
+        <w:t>Receber a mensagem (xml)</w:t>
+      </w:r>
+      <w:r>
+        <w:rPr>
+          <w:sz w:val="24"/>
+        </w:rPr>
+        <w:t>;</w:t>
       </w:r>
     </w:p>
     <w:p>
@@ -3956,61 +2985,13 @@
         <w:rPr>
           <w:sz w:val="24"/>
         </w:rPr>
-        <w:t>Validar</w:t>
-      </w:r>
-      <w:r>
-        <w:rPr>
-          <w:sz w:val="24"/>
-        </w:rPr>
-        <w:t>/Não validar</w:t>
-      </w:r>
-      <w:r>
-        <w:rPr>
-          <w:sz w:val="24"/>
-        </w:rPr>
-        <w:t xml:space="preserve"> o </w:t>
-      </w:r>
-      <w:proofErr w:type="spellStart"/>
-      <w:r>
-        <w:rPr>
-          <w:sz w:val="24"/>
-        </w:rPr>
-        <w:t>xml</w:t>
-      </w:r>
-      <w:proofErr w:type="spellEnd"/>
-      <w:r>
-        <w:rPr>
-          <w:sz w:val="24"/>
-        </w:rPr>
-        <w:t xml:space="preserve"> através do </w:t>
-      </w:r>
-      <w:proofErr w:type="spellStart"/>
-      <w:r>
-        <w:rPr>
-          <w:sz w:val="24"/>
-        </w:rPr>
-        <w:t>schema</w:t>
-      </w:r>
-      <w:proofErr w:type="spellEnd"/>
-      <w:r>
-        <w:rPr>
-          <w:sz w:val="24"/>
-        </w:rPr>
-        <w:t xml:space="preserve"> (</w:t>
-      </w:r>
-      <w:proofErr w:type="spellStart"/>
-      <w:r>
-        <w:rPr>
-          <w:sz w:val="24"/>
-        </w:rPr>
-        <w:t>xsd</w:t>
-      </w:r>
-      <w:proofErr w:type="spellEnd"/>
-      <w:r>
-        <w:rPr>
-          <w:sz w:val="24"/>
-        </w:rPr>
-        <w:t>)</w:t>
+        <w:t>Validar o xml através do schema (xsd)</w:t>
+      </w:r>
+      <w:r>
+        <w:rPr>
+          <w:sz w:val="24"/>
+        </w:rPr>
+        <w:t>;</w:t>
       </w:r>
     </w:p>
     <w:p>
@@ -4028,48 +3009,39 @@
         <w:rPr>
           <w:sz w:val="24"/>
         </w:rPr>
-        <w:t xml:space="preserve">Criar o ficheiro HTML com as informações recebidas no </w:t>
-      </w:r>
-      <w:proofErr w:type="spellStart"/>
-      <w:r>
-        <w:rPr>
-          <w:sz w:val="24"/>
-        </w:rPr>
-        <w:t>xml</w:t>
-      </w:r>
-      <w:proofErr w:type="spellEnd"/>
-      <w:r>
-        <w:rPr>
-          <w:sz w:val="24"/>
-        </w:rPr>
-        <w:t>.</w:t>
-      </w:r>
-    </w:p>
-    <w:p>
-      <w:pPr>
-        <w:rPr>
-          <w:sz w:val="24"/>
-        </w:rPr>
-      </w:pPr>
-      <w:r>
-        <w:rPr>
-          <w:sz w:val="24"/>
-        </w:rPr>
-        <w:t xml:space="preserve">Price </w:t>
-      </w:r>
-      <w:proofErr w:type="spellStart"/>
-      <w:r>
-        <w:rPr>
-          <w:sz w:val="24"/>
-        </w:rPr>
-        <w:t>Keeper</w:t>
-      </w:r>
-      <w:proofErr w:type="spellEnd"/>
-      <w:r>
-        <w:rPr>
-          <w:sz w:val="24"/>
-        </w:rPr>
-        <w:t>:</w:t>
+        <w:t xml:space="preserve">Criar o ficheiro HTML </w:t>
+      </w:r>
+      <w:r>
+        <w:rPr>
+          <w:sz w:val="24"/>
+        </w:rPr>
+        <w:t>através do xsl</w:t>
+      </w:r>
+      <w:r>
+        <w:rPr>
+          <w:sz w:val="24"/>
+        </w:rPr>
+        <w:t xml:space="preserve"> </w:t>
+      </w:r>
+      <w:r>
+        <w:rPr>
+          <w:sz w:val="24"/>
+        </w:rPr>
+        <w:t>com as informações recebidas no xml.</w:t>
+      </w:r>
+    </w:p>
+    <w:p>
+      <w:pPr>
+        <w:rPr>
+          <w:sz w:val="24"/>
+        </w:rPr>
+      </w:pPr>
+      <w:r>
+        <w:rPr>
+          <w:b/>
+          <w:sz w:val="24"/>
+        </w:rPr>
+        <w:t>Price Keeper:</w:t>
       </w:r>
     </w:p>
     <w:p>
@@ -4087,54 +3059,7 @@
         <w:rPr>
           <w:sz w:val="24"/>
         </w:rPr>
-        <w:t xml:space="preserve">Fazer as </w:t>
-      </w:r>
-      <w:proofErr w:type="spellStart"/>
-      <w:r>
-        <w:rPr>
-          <w:sz w:val="24"/>
-        </w:rPr>
-        <w:t>threads</w:t>
-      </w:r>
-      <w:proofErr w:type="spellEnd"/>
-    </w:p>
-    <w:p>
-      <w:pPr>
-        <w:rPr>
-          <w:sz w:val="24"/>
-        </w:rPr>
-      </w:pPr>
-      <w:r>
-        <w:rPr>
-          <w:sz w:val="24"/>
-        </w:rPr>
-        <w:t>Client</w:t>
-      </w:r>
-      <w:r>
-        <w:rPr>
-          <w:sz w:val="24"/>
-        </w:rPr>
-        <w:t>e</w:t>
-      </w:r>
-      <w:r>
-        <w:rPr>
-          <w:sz w:val="24"/>
-        </w:rPr>
-        <w:t>/</w:t>
-      </w:r>
-      <w:proofErr w:type="spellStart"/>
-      <w:r>
-        <w:rPr>
-          <w:sz w:val="24"/>
-        </w:rPr>
-        <w:t>Requester</w:t>
-      </w:r>
-      <w:proofErr w:type="spellEnd"/>
-      <w:r>
-        <w:rPr>
-          <w:sz w:val="24"/>
-        </w:rPr>
-        <w:t>:</w:t>
+        <w:t>Criação das Threads e comunicação entre elas;</w:t>
       </w:r>
     </w:p>
     <w:p>
@@ -4152,7 +3077,13 @@
         <w:rPr>
           <w:sz w:val="24"/>
         </w:rPr>
-        <w:t>Fazer pesquisa por um termo</w:t>
+        <w:t>Comunicação entre as Theads e o JMS (PlayTopic e PlayQueue)</w:t>
+      </w:r>
+      <w:r>
+        <w:rPr>
+          <w:sz w:val="24"/>
+        </w:rPr>
+        <w:t>;</w:t>
       </w:r>
     </w:p>
     <w:p>
@@ -4170,7 +3101,13 @@
         <w:rPr>
           <w:sz w:val="24"/>
         </w:rPr>
-        <w:t>Fazer pesquisa por mais do que um termo</w:t>
+        <w:t>Aceder ao preço correto do smartphone mediante a pesquisa recebida</w:t>
+      </w:r>
+      <w:r>
+        <w:rPr>
+          <w:sz w:val="24"/>
+        </w:rPr>
+        <w:t>;</w:t>
       </w:r>
     </w:p>
     <w:p>
@@ -4188,147 +3125,151 @@
         <w:rPr>
           <w:sz w:val="24"/>
         </w:rPr>
-        <w:t xml:space="preserve">Receber o preço correto em relação ao </w:t>
-      </w:r>
-      <w:proofErr w:type="spellStart"/>
-      <w:r>
-        <w:rPr>
-          <w:sz w:val="24"/>
-        </w:rPr>
-        <w:t>smartphone</w:t>
-      </w:r>
-      <w:proofErr w:type="spellEnd"/>
-      <w:r>
-        <w:rPr>
-          <w:sz w:val="24"/>
-        </w:rPr>
-        <w:t xml:space="preserve"> pesquisado</w:t>
-      </w:r>
-    </w:p>
-    <w:p>
-      <w:pPr>
-        <w:rPr>
-          <w:sz w:val="28"/>
-        </w:rPr>
-      </w:pPr>
-    </w:p>
-    <w:p>
-      <w:pPr>
-        <w:rPr>
-          <w:sz w:val="28"/>
-        </w:rPr>
-      </w:pPr>
-    </w:p>
-    <w:p>
-      <w:pPr>
-        <w:rPr>
-          <w:sz w:val="28"/>
-        </w:rPr>
-      </w:pPr>
-    </w:p>
-    <w:p>
-      <w:r>
-        <w:br w:type="page"/>
-      </w:r>
-    </w:p>
-    <w:p/>
-    <w:p>
-      <w:pPr>
-        <w:pStyle w:val="Cabealho1"/>
-      </w:pPr>
-      <w:bookmarkStart w:id="17" w:name="_Toc432621575"/>
-      <w:r>
-        <w:t>Conclusão</w:t>
-      </w:r>
-      <w:bookmarkEnd w:id="17"/>
-    </w:p>
-    <w:p>
-      <w:pPr>
-        <w:rPr>
-          <w:sz w:val="28"/>
-        </w:rPr>
-      </w:pPr>
-    </w:p>
-    <w:p>
-      <w:pPr>
+        <w:t>Manter atualizada a informação recebida do WebCrawler</w:t>
+      </w:r>
+      <w:r>
+        <w:rPr>
+          <w:sz w:val="24"/>
+        </w:rPr>
+        <w:t>.</w:t>
+      </w:r>
+    </w:p>
+    <w:p>
+      <w:pPr>
+        <w:rPr>
+          <w:b/>
+          <w:sz w:val="24"/>
+        </w:rPr>
+      </w:pPr>
+      <w:r>
+        <w:rPr>
+          <w:b/>
+          <w:sz w:val="24"/>
+        </w:rPr>
+        <w:t>Client</w:t>
+      </w:r>
+      <w:r>
+        <w:rPr>
+          <w:b/>
+          <w:sz w:val="24"/>
+        </w:rPr>
+        <w:t>e</w:t>
+      </w:r>
+      <w:r>
+        <w:rPr>
+          <w:b/>
+          <w:sz w:val="24"/>
+        </w:rPr>
+        <w:t>/Requester</w:t>
+      </w:r>
+      <w:r>
+        <w:rPr>
+          <w:b/>
+          <w:sz w:val="24"/>
+        </w:rPr>
+        <w:t>:</w:t>
+      </w:r>
+    </w:p>
+    <w:p>
+      <w:pPr>
+        <w:pStyle w:val="PargrafodaLista"/>
+        <w:numPr>
+          <w:ilvl w:val="0"/>
+          <w:numId w:val="12"/>
+        </w:numPr>
+        <w:rPr>
+          <w:sz w:val="24"/>
+        </w:rPr>
+      </w:pPr>
+      <w:r>
+        <w:rPr>
+          <w:sz w:val="24"/>
+        </w:rPr>
+        <w:t>Fazer pesquisa por um termo</w:t>
+      </w:r>
+      <w:r>
+        <w:rPr>
+          <w:sz w:val="24"/>
+        </w:rPr>
+        <w:t>;</w:t>
+      </w:r>
+    </w:p>
+    <w:p>
+      <w:pPr>
+        <w:pStyle w:val="PargrafodaLista"/>
+        <w:numPr>
+          <w:ilvl w:val="0"/>
+          <w:numId w:val="12"/>
+        </w:numPr>
+        <w:rPr>
+          <w:sz w:val="24"/>
+        </w:rPr>
+      </w:pPr>
+      <w:r>
+        <w:rPr>
+          <w:sz w:val="24"/>
+        </w:rPr>
+        <w:t>Fazer pesquisa por mais do que um termo</w:t>
+      </w:r>
+      <w:r>
+        <w:rPr>
+          <w:sz w:val="24"/>
+        </w:rPr>
+        <w:t>;</w:t>
+      </w:r>
+    </w:p>
+    <w:p>
+      <w:pPr>
+        <w:pStyle w:val="PargrafodaLista"/>
+        <w:numPr>
+          <w:ilvl w:val="0"/>
+          <w:numId w:val="12"/>
+        </w:numPr>
+        <w:rPr>
+          <w:sz w:val="24"/>
+        </w:rPr>
+      </w:pPr>
+      <w:r>
+        <w:rPr>
+          <w:sz w:val="24"/>
+        </w:rPr>
+        <w:t>Receber o preço correto em relação ao smartphone pesquisado</w:t>
+      </w:r>
+      <w:r>
+        <w:rPr>
+          <w:sz w:val="24"/>
+        </w:rPr>
+        <w:t>.</w:t>
+      </w:r>
+    </w:p>
+    <w:p>
+      <w:pPr>
+        <w:rPr>
+          <w:sz w:val="24"/>
+        </w:rPr>
+      </w:pPr>
+    </w:p>
+    <w:p>
+      <w:pPr>
+        <w:ind w:firstLine="708"/>
         <w:jc w:val="both"/>
         <w:rPr>
           <w:sz w:val="24"/>
         </w:rPr>
       </w:pPr>
-      <w:r>
-        <w:rPr>
-          <w:sz w:val="24"/>
-        </w:rPr>
-        <w:tab/>
-        <w:t xml:space="preserve">Ao realizar este projecto ficámos com conhecimentos sólidos sobre a edição e manipulação de documentos </w:t>
-      </w:r>
-      <w:proofErr w:type="spellStart"/>
-      <w:r>
-        <w:rPr>
-          <w:sz w:val="24"/>
-        </w:rPr>
-        <w:t>xml</w:t>
-      </w:r>
-      <w:proofErr w:type="spellEnd"/>
-      <w:r>
-        <w:rPr>
-          <w:sz w:val="24"/>
-        </w:rPr>
-        <w:t>.</w:t>
-      </w:r>
-      <w:r>
-        <w:rPr>
-          <w:sz w:val="24"/>
-        </w:rPr>
-        <w:t xml:space="preserve"> Também nos deu a oportunidade para explorar o serviço de comunicação de mensagens </w:t>
-      </w:r>
-      <w:proofErr w:type="spellStart"/>
-      <w:r>
-        <w:rPr>
-          <w:sz w:val="24"/>
-        </w:rPr>
-        <w:t>Wildfly</w:t>
-      </w:r>
-      <w:proofErr w:type="spellEnd"/>
-      <w:r>
-        <w:rPr>
-          <w:sz w:val="24"/>
-        </w:rPr>
-        <w:t>.</w:t>
-      </w:r>
-    </w:p>
-    <w:p>
-      <w:pPr>
-        <w:rPr>
-          <w:sz w:val="24"/>
-        </w:rPr>
-      </w:pPr>
-      <w:r>
-        <w:rPr>
-          <w:sz w:val="24"/>
-        </w:rPr>
-        <w:tab/>
-      </w:r>
-    </w:p>
-    <w:p>
-      <w:pPr>
-        <w:rPr>
-          <w:sz w:val="28"/>
-        </w:rPr>
-      </w:pPr>
-    </w:p>
-    <w:p>
-      <w:pPr>
-        <w:rPr>
-          <w:sz w:val="28"/>
-        </w:rPr>
-      </w:pPr>
-    </w:p>
-    <w:p>
-      <w:pPr>
-        <w:rPr>
-          <w:sz w:val="28"/>
+      <w:bookmarkStart w:id="15" w:name="_GoBack"/>
+      <w:bookmarkEnd w:id="15"/>
+      <w:r>
+        <w:rPr>
+          <w:sz w:val="24"/>
+        </w:rPr>
+        <w:t>Ao realizar este projecto ficámos com conhecimentos sólidos sobre a edição e manipulação de documentos xml. Também nos deu a oportunidade para explorar o serviço de comunicação de mensagens Wildfly.</w:t>
+      </w:r>
+    </w:p>
+    <w:p>
+      <w:pPr>
+        <w:rPr>
+          <w:sz w:val="24"/>
         </w:rPr>
       </w:pPr>
     </w:p>
@@ -4481,7 +3422,7 @@
                               <w:sz w:val="40"/>
                               <w:szCs w:val="40"/>
                             </w:rPr>
-                            <w:t>11</w:t>
+                            <w:t>6</w:t>
                           </w:r>
                           <w:r>
                             <w:rPr>
@@ -4568,7 +3509,7 @@
                         <w:sz w:val="40"/>
                         <w:szCs w:val="40"/>
                       </w:rPr>
-                      <w:t>11</w:t>
+                      <w:t>6</w:t>
                     </w:r>
                     <w:r>
                       <w:rPr>
@@ -4657,7 +3598,7 @@
         </mc:Choice>
         <mc:Fallback>
           <w:pict>
-            <v:rect w14:anchorId="124917BF" id="Rectângulo 58" o:spid="_x0000_s1026" style="position:absolute;margin-left:0;margin-top:0;width:468pt;height:2.85pt;z-index:-251656192;visibility:visible;mso-wrap-style:square;mso-width-percent:1000;mso-height-percent:0;mso-wrap-distance-left:9pt;mso-wrap-distance-top:7.2pt;mso-wrap-distance-right:9pt;mso-wrap-distance-bottom:7.2pt;mso-position-horizontal:center;mso-position-horizontal-relative:margin;mso-position-vertical:top;mso-position-vertical-relative:bottom-margin-area;mso-width-percent:1000;mso-height-percent:0;mso-width-relative:margin;mso-height-relative:margin;v-text-anchor:middle" o:gfxdata="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" fillcolor="#4f81bd [3204]" stroked="f" strokeweight="2pt">
+            <v:rect w14:anchorId="0F490E44" id="Rectângulo 58" o:spid="_x0000_s1026" style="position:absolute;margin-left:0;margin-top:0;width:468pt;height:2.85pt;z-index:-251656192;visibility:visible;mso-wrap-style:square;mso-width-percent:1000;mso-height-percent:0;mso-wrap-distance-left:9pt;mso-wrap-distance-top:7.2pt;mso-wrap-distance-right:9pt;mso-wrap-distance-bottom:7.2pt;mso-position-horizontal:center;mso-position-horizontal-relative:margin;mso-position-vertical:top;mso-position-vertical-relative:bottom-margin-area;mso-width-percent:1000;mso-height-percent:0;mso-width-relative:margin;mso-height-relative:margin;v-text-anchor:middle" o:gfxdata="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" fillcolor="#4f81bd [3204]" stroked="f" strokeweight="2pt">
               <w10:wrap type="square" anchorx="margin" anchory="margin"/>
             </v:rect>
           </w:pict>
@@ -4770,114 +3711,14 @@
                             <w:rPr>
                               <w:rFonts w:ascii="Cambria" w:hAnsi="Cambria"/>
                             </w:rPr>
-                            <w:t xml:space="preserve">XML </w:t>
+                            <w:t xml:space="preserve">XML and XML Manipulation, Java </w:t>
                           </w:r>
-                          <w:proofErr w:type="spellStart"/>
                           <w:r>
                             <w:rPr>
                               <w:rFonts w:ascii="Cambria" w:hAnsi="Cambria"/>
                             </w:rPr>
-                            <w:t>and</w:t>
+                            <w:t>Message Service and Message Oriented Middleware</w:t>
                           </w:r>
-                          <w:proofErr w:type="spellEnd"/>
-                          <w:r>
-                            <w:rPr>
-                              <w:rFonts w:ascii="Cambria" w:hAnsi="Cambria"/>
-                            </w:rPr>
-                            <w:t xml:space="preserve"> XML </w:t>
-                          </w:r>
-                          <w:proofErr w:type="spellStart"/>
-                          <w:r>
-                            <w:rPr>
-                              <w:rFonts w:ascii="Cambria" w:hAnsi="Cambria"/>
-                            </w:rPr>
-                            <w:t>Manipulation</w:t>
-                          </w:r>
-                          <w:proofErr w:type="spellEnd"/>
-                          <w:r>
-                            <w:rPr>
-                              <w:rFonts w:ascii="Cambria" w:hAnsi="Cambria"/>
-                            </w:rPr>
-                            <w:t xml:space="preserve">, Java </w:t>
-                          </w:r>
-                          <w:proofErr w:type="spellStart"/>
-                          <w:r>
-                            <w:rPr>
-                              <w:rFonts w:ascii="Cambria" w:hAnsi="Cambria"/>
-                            </w:rPr>
-                            <w:t>Message</w:t>
-                          </w:r>
-                          <w:proofErr w:type="spellEnd"/>
-                          <w:r>
-                            <w:rPr>
-                              <w:rFonts w:ascii="Cambria" w:hAnsi="Cambria"/>
-                            </w:rPr>
-                            <w:t xml:space="preserve"> </w:t>
-                          </w:r>
-                          <w:proofErr w:type="spellStart"/>
-                          <w:r>
-                            <w:rPr>
-                              <w:rFonts w:ascii="Cambria" w:hAnsi="Cambria"/>
-                            </w:rPr>
-                            <w:t>Service</w:t>
-                          </w:r>
-                          <w:proofErr w:type="spellEnd"/>
-                          <w:r>
-                            <w:rPr>
-                              <w:rFonts w:ascii="Cambria" w:hAnsi="Cambria"/>
-                            </w:rPr>
-                            <w:t xml:space="preserve"> </w:t>
-                          </w:r>
-                          <w:proofErr w:type="spellStart"/>
-                          <w:r>
-                            <w:rPr>
-                              <w:rFonts w:ascii="Cambria" w:hAnsi="Cambria"/>
-                            </w:rPr>
-                            <w:t>and</w:t>
-                          </w:r>
-                          <w:proofErr w:type="spellEnd"/>
-                          <w:r>
-                            <w:rPr>
-                              <w:rFonts w:ascii="Cambria" w:hAnsi="Cambria"/>
-                            </w:rPr>
-                            <w:t xml:space="preserve"> </w:t>
-                          </w:r>
-                          <w:proofErr w:type="spellStart"/>
-                          <w:r>
-                            <w:rPr>
-                              <w:rFonts w:ascii="Cambria" w:hAnsi="Cambria"/>
-                            </w:rPr>
-                            <w:t>Message</w:t>
-                          </w:r>
-                          <w:proofErr w:type="spellEnd"/>
-                          <w:r>
-                            <w:rPr>
-                              <w:rFonts w:ascii="Cambria" w:hAnsi="Cambria"/>
-                            </w:rPr>
-                            <w:t xml:space="preserve"> </w:t>
-                          </w:r>
-                          <w:proofErr w:type="spellStart"/>
-                          <w:r>
-                            <w:rPr>
-                              <w:rFonts w:ascii="Cambria" w:hAnsi="Cambria"/>
-                            </w:rPr>
-                            <w:t>Oriented</w:t>
-                          </w:r>
-                          <w:proofErr w:type="spellEnd"/>
-                          <w:r>
-                            <w:rPr>
-                              <w:rFonts w:ascii="Cambria" w:hAnsi="Cambria"/>
-                            </w:rPr>
-                            <w:t xml:space="preserve"> </w:t>
-                          </w:r>
-                          <w:proofErr w:type="spellStart"/>
-                          <w:r>
-                            <w:rPr>
-                              <w:rFonts w:ascii="Cambria" w:hAnsi="Cambria"/>
-                            </w:rPr>
-                            <w:t>Middleware</w:t>
-                          </w:r>
-                          <w:proofErr w:type="spellEnd"/>
                         </w:p>
                       </w:txbxContent>
                     </wps:txbx>
@@ -4910,114 +3751,14 @@
                       <w:rPr>
                         <w:rFonts w:ascii="Cambria" w:hAnsi="Cambria"/>
                       </w:rPr>
-                      <w:t xml:space="preserve">XML </w:t>
+                      <w:t xml:space="preserve">XML and XML Manipulation, Java </w:t>
                     </w:r>
-                    <w:proofErr w:type="spellStart"/>
                     <w:r>
                       <w:rPr>
                         <w:rFonts w:ascii="Cambria" w:hAnsi="Cambria"/>
                       </w:rPr>
-                      <w:t>and</w:t>
+                      <w:t>Message Service and Message Oriented Middleware</w:t>
                     </w:r>
-                    <w:proofErr w:type="spellEnd"/>
-                    <w:r>
-                      <w:rPr>
-                        <w:rFonts w:ascii="Cambria" w:hAnsi="Cambria"/>
-                      </w:rPr>
-                      <w:t xml:space="preserve"> XML </w:t>
-                    </w:r>
-                    <w:proofErr w:type="spellStart"/>
-                    <w:r>
-                      <w:rPr>
-                        <w:rFonts w:ascii="Cambria" w:hAnsi="Cambria"/>
-                      </w:rPr>
-                      <w:t>Manipulation</w:t>
-                    </w:r>
-                    <w:proofErr w:type="spellEnd"/>
-                    <w:r>
-                      <w:rPr>
-                        <w:rFonts w:ascii="Cambria" w:hAnsi="Cambria"/>
-                      </w:rPr>
-                      <w:t xml:space="preserve">, Java </w:t>
-                    </w:r>
-                    <w:proofErr w:type="spellStart"/>
-                    <w:r>
-                      <w:rPr>
-                        <w:rFonts w:ascii="Cambria" w:hAnsi="Cambria"/>
-                      </w:rPr>
-                      <w:t>Message</w:t>
-                    </w:r>
-                    <w:proofErr w:type="spellEnd"/>
-                    <w:r>
-                      <w:rPr>
-                        <w:rFonts w:ascii="Cambria" w:hAnsi="Cambria"/>
-                      </w:rPr>
-                      <w:t xml:space="preserve"> </w:t>
-                    </w:r>
-                    <w:proofErr w:type="spellStart"/>
-                    <w:r>
-                      <w:rPr>
-                        <w:rFonts w:ascii="Cambria" w:hAnsi="Cambria"/>
-                      </w:rPr>
-                      <w:t>Service</w:t>
-                    </w:r>
-                    <w:proofErr w:type="spellEnd"/>
-                    <w:r>
-                      <w:rPr>
-                        <w:rFonts w:ascii="Cambria" w:hAnsi="Cambria"/>
-                      </w:rPr>
-                      <w:t xml:space="preserve"> </w:t>
-                    </w:r>
-                    <w:proofErr w:type="spellStart"/>
-                    <w:r>
-                      <w:rPr>
-                        <w:rFonts w:ascii="Cambria" w:hAnsi="Cambria"/>
-                      </w:rPr>
-                      <w:t>and</w:t>
-                    </w:r>
-                    <w:proofErr w:type="spellEnd"/>
-                    <w:r>
-                      <w:rPr>
-                        <w:rFonts w:ascii="Cambria" w:hAnsi="Cambria"/>
-                      </w:rPr>
-                      <w:t xml:space="preserve"> </w:t>
-                    </w:r>
-                    <w:proofErr w:type="spellStart"/>
-                    <w:r>
-                      <w:rPr>
-                        <w:rFonts w:ascii="Cambria" w:hAnsi="Cambria"/>
-                      </w:rPr>
-                      <w:t>Message</w:t>
-                    </w:r>
-                    <w:proofErr w:type="spellEnd"/>
-                    <w:r>
-                      <w:rPr>
-                        <w:rFonts w:ascii="Cambria" w:hAnsi="Cambria"/>
-                      </w:rPr>
-                      <w:t xml:space="preserve"> </w:t>
-                    </w:r>
-                    <w:proofErr w:type="spellStart"/>
-                    <w:r>
-                      <w:rPr>
-                        <w:rFonts w:ascii="Cambria" w:hAnsi="Cambria"/>
-                      </w:rPr>
-                      <w:t>Oriented</w:t>
-                    </w:r>
-                    <w:proofErr w:type="spellEnd"/>
-                    <w:r>
-                      <w:rPr>
-                        <w:rFonts w:ascii="Cambria" w:hAnsi="Cambria"/>
-                      </w:rPr>
-                      <w:t xml:space="preserve"> </w:t>
-                    </w:r>
-                    <w:proofErr w:type="spellStart"/>
-                    <w:r>
-                      <w:rPr>
-                        <w:rFonts w:ascii="Cambria" w:hAnsi="Cambria"/>
-                      </w:rPr>
-                      <w:t>Middleware</w:t>
-                    </w:r>
-                    <w:proofErr w:type="spellEnd"/>
                   </w:p>
                 </w:txbxContent>
               </v:textbox>
@@ -5815,7 +4556,7 @@
       <w:lvlText w:val=""/>
       <w:lvlJc w:val="left"/>
       <w:pPr>
-        <w:ind w:left="1069" w:hanging="360"/>
+        <w:ind w:left="1429" w:hanging="360"/>
       </w:pPr>
       <w:rPr>
         <w:rFonts w:ascii="Wingdings" w:hAnsi="Wingdings" w:hint="default"/>
@@ -5827,7 +4568,7 @@
       <w:lvlText w:val="o"/>
       <w:lvlJc w:val="left"/>
       <w:pPr>
-        <w:ind w:left="1789" w:hanging="360"/>
+        <w:ind w:left="2149" w:hanging="360"/>
       </w:pPr>
       <w:rPr>
         <w:rFonts w:ascii="Courier New" w:hAnsi="Courier New" w:cs="Courier New" w:hint="default"/>
@@ -5839,7 +4580,7 @@
       <w:lvlText w:val=""/>
       <w:lvlJc w:val="left"/>
       <w:pPr>
-        <w:ind w:left="2509" w:hanging="360"/>
+        <w:ind w:left="2869" w:hanging="360"/>
       </w:pPr>
       <w:rPr>
         <w:rFonts w:ascii="Wingdings" w:hAnsi="Wingdings" w:hint="default"/>
@@ -5851,7 +4592,7 @@
       <w:lvlText w:val=""/>
       <w:lvlJc w:val="left"/>
       <w:pPr>
-        <w:ind w:left="3229" w:hanging="360"/>
+        <w:ind w:left="3589" w:hanging="360"/>
       </w:pPr>
       <w:rPr>
         <w:rFonts w:ascii="Symbol" w:hAnsi="Symbol" w:hint="default"/>
@@ -5863,7 +4604,7 @@
       <w:lvlText w:val="o"/>
       <w:lvlJc w:val="left"/>
       <w:pPr>
-        <w:ind w:left="3949" w:hanging="360"/>
+        <w:ind w:left="4309" w:hanging="360"/>
       </w:pPr>
       <w:rPr>
         <w:rFonts w:ascii="Courier New" w:hAnsi="Courier New" w:cs="Courier New" w:hint="default"/>
@@ -5875,7 +4616,7 @@
       <w:lvlText w:val=""/>
       <w:lvlJc w:val="left"/>
       <w:pPr>
-        <w:ind w:left="4669" w:hanging="360"/>
+        <w:ind w:left="5029" w:hanging="360"/>
       </w:pPr>
       <w:rPr>
         <w:rFonts w:ascii="Wingdings" w:hAnsi="Wingdings" w:hint="default"/>
@@ -5887,7 +4628,7 @@
       <w:lvlText w:val=""/>
       <w:lvlJc w:val="left"/>
       <w:pPr>
-        <w:ind w:left="5389" w:hanging="360"/>
+        <w:ind w:left="5749" w:hanging="360"/>
       </w:pPr>
       <w:rPr>
         <w:rFonts w:ascii="Symbol" w:hAnsi="Symbol" w:hint="default"/>
@@ -5899,7 +4640,7 @@
       <w:lvlText w:val="o"/>
       <w:lvlJc w:val="left"/>
       <w:pPr>
-        <w:ind w:left="6109" w:hanging="360"/>
+        <w:ind w:left="6469" w:hanging="360"/>
       </w:pPr>
       <w:rPr>
         <w:rFonts w:ascii="Courier New" w:hAnsi="Courier New" w:cs="Courier New" w:hint="default"/>
@@ -5911,7 +4652,7 @@
       <w:lvlText w:val=""/>
       <w:lvlJc w:val="left"/>
       <w:pPr>
-        <w:ind w:left="6829" w:hanging="360"/>
+        <w:ind w:left="7189" w:hanging="360"/>
       </w:pPr>
       <w:rPr>
         <w:rFonts w:ascii="Wingdings" w:hAnsi="Wingdings" w:hint="default"/>
@@ -6164,7 +4905,7 @@
       <w:lvlText w:val="%1.%2."/>
       <w:lvlJc w:val="left"/>
       <w:pPr>
-        <w:ind w:left="1788" w:hanging="720"/>
+        <w:ind w:left="1429" w:hanging="720"/>
       </w:pPr>
       <w:rPr>
         <w:rFonts w:hint="default"/>
@@ -7869,7 +6610,7 @@
 </file>
 
 <file path=customXml/itemProps2.xml><?xml version="1.0" encoding="utf-8"?>
-<ds:datastoreItem xmlns:ds="http://schemas.openxmlformats.org/officeDocument/2006/customXml" ds:itemID="{5517C9B6-5685-4C62-860E-56BCE331C524}">
+<ds:datastoreItem xmlns:ds="http://schemas.openxmlformats.org/officeDocument/2006/customXml" ds:itemID="{6C0482A7-5810-4CFC-8388-065ADA2D0399}">
   <ds:schemaRefs>
     <ds:schemaRef ds:uri="http://schemas.openxmlformats.org/officeDocument/2006/bibliography"/>
   </ds:schemaRefs>

</xml_diff>